<commit_message>
Bug fixed. Updated user manual.
</commit_message>
<xml_diff>
--- a/Aurex Exam Generator - User Manual.docx
+++ b/Aurex Exam Generator - User Manual.docx
@@ -122,7 +122,7 @@
           <w:r>
             <w:fldChar w:fldCharType="separate"/>
           </w:r>
-          <w:hyperlink w:anchor="_Toc209186711" w:history="1">
+          <w:hyperlink w:anchor="_Toc209529569" w:history="1">
             <w:r>
               <w:rPr>
                 <w:rStyle w:val="Hyperlink"/>
@@ -149,7 +149,7 @@
                 <w:noProof/>
                 <w:webHidden/>
               </w:rPr>
-              <w:instrText xml:space="preserve"> PAGEREF _Toc209186711 \h </w:instrText>
+              <w:instrText xml:space="preserve"> PAGEREF _Toc209529569 \h </w:instrText>
             </w:r>
             <w:r>
               <w:rPr>
@@ -191,7 +191,7 @@
               <w:noProof/>
             </w:rPr>
           </w:pPr>
-          <w:hyperlink w:anchor="_Toc209186712" w:history="1">
+          <w:hyperlink w:anchor="_Toc209529570" w:history="1">
             <w:r>
               <w:rPr>
                 <w:rStyle w:val="Hyperlink"/>
@@ -218,7 +218,7 @@
                 <w:noProof/>
                 <w:webHidden/>
               </w:rPr>
-              <w:instrText xml:space="preserve"> PAGEREF _Toc209186712 \h </w:instrText>
+              <w:instrText xml:space="preserve"> PAGEREF _Toc209529570 \h </w:instrText>
             </w:r>
             <w:r>
               <w:rPr>
@@ -260,7 +260,7 @@
               <w:noProof/>
             </w:rPr>
           </w:pPr>
-          <w:hyperlink w:anchor="_Toc209186713" w:history="1">
+          <w:hyperlink w:anchor="_Toc209529571" w:history="1">
             <w:r>
               <w:rPr>
                 <w:rStyle w:val="Hyperlink"/>
@@ -287,7 +287,7 @@
                 <w:noProof/>
                 <w:webHidden/>
               </w:rPr>
-              <w:instrText xml:space="preserve"> PAGEREF _Toc209186713 \h </w:instrText>
+              <w:instrText xml:space="preserve"> PAGEREF _Toc209529571 \h </w:instrText>
             </w:r>
             <w:r>
               <w:rPr>
@@ -329,7 +329,7 @@
               <w:noProof/>
             </w:rPr>
           </w:pPr>
-          <w:hyperlink w:anchor="_Toc209186714" w:history="1">
+          <w:hyperlink w:anchor="_Toc209529572" w:history="1">
             <w:r>
               <w:rPr>
                 <w:rStyle w:val="Hyperlink"/>
@@ -356,7 +356,7 @@
                 <w:noProof/>
                 <w:webHidden/>
               </w:rPr>
-              <w:instrText xml:space="preserve"> PAGEREF _Toc209186714 \h </w:instrText>
+              <w:instrText xml:space="preserve"> PAGEREF _Toc209529572 \h </w:instrText>
             </w:r>
             <w:r>
               <w:rPr>
@@ -376,7 +376,7 @@
                 <w:noProof/>
                 <w:webHidden/>
               </w:rPr>
-              <w:t>2</w:t>
+              <w:t>3</w:t>
             </w:r>
             <w:r>
               <w:rPr>
@@ -398,7 +398,7 @@
               <w:noProof/>
             </w:rPr>
           </w:pPr>
-          <w:hyperlink w:anchor="_Toc209186715" w:history="1">
+          <w:hyperlink w:anchor="_Toc209529573" w:history="1">
             <w:r>
               <w:rPr>
                 <w:rStyle w:val="Hyperlink"/>
@@ -425,7 +425,7 @@
                 <w:noProof/>
                 <w:webHidden/>
               </w:rPr>
-              <w:instrText xml:space="preserve"> PAGEREF _Toc209186715 \h </w:instrText>
+              <w:instrText xml:space="preserve"> PAGEREF _Toc209529573 \h </w:instrText>
             </w:r>
             <w:r>
               <w:rPr>
@@ -467,7 +467,7 @@
               <w:noProof/>
             </w:rPr>
           </w:pPr>
-          <w:hyperlink w:anchor="_Toc209186716" w:history="1">
+          <w:hyperlink w:anchor="_Toc209529574" w:history="1">
             <w:r>
               <w:rPr>
                 <w:rStyle w:val="Hyperlink"/>
@@ -494,7 +494,7 @@
                 <w:noProof/>
                 <w:webHidden/>
               </w:rPr>
-              <w:instrText xml:space="preserve"> PAGEREF _Toc209186716 \h </w:instrText>
+              <w:instrText xml:space="preserve"> PAGEREF _Toc209529574 \h </w:instrText>
             </w:r>
             <w:r>
               <w:rPr>
@@ -536,7 +536,7 @@
               <w:noProof/>
             </w:rPr>
           </w:pPr>
-          <w:hyperlink w:anchor="_Toc209186717" w:history="1">
+          <w:hyperlink w:anchor="_Toc209529575" w:history="1">
             <w:r>
               <w:rPr>
                 <w:rStyle w:val="Hyperlink"/>
@@ -563,7 +563,7 @@
                 <w:noProof/>
                 <w:webHidden/>
               </w:rPr>
-              <w:instrText xml:space="preserve"> PAGEREF _Toc209186717 \h </w:instrText>
+              <w:instrText xml:space="preserve"> PAGEREF _Toc209529575 \h </w:instrText>
             </w:r>
             <w:r>
               <w:rPr>
@@ -583,7 +583,7 @@
                 <w:noProof/>
                 <w:webHidden/>
               </w:rPr>
-              <w:t>10</w:t>
+              <w:t>11</w:t>
             </w:r>
             <w:r>
               <w:rPr>
@@ -605,7 +605,7 @@
               <w:noProof/>
             </w:rPr>
           </w:pPr>
-          <w:hyperlink w:anchor="_Toc209186718" w:history="1">
+          <w:hyperlink w:anchor="_Toc209529576" w:history="1">
             <w:r>
               <w:rPr>
                 <w:rStyle w:val="Hyperlink"/>
@@ -632,76 +632,7 @@
                 <w:noProof/>
                 <w:webHidden/>
               </w:rPr>
-              <w:instrText xml:space="preserve"> PAGEREF _Toc209186718 \h </w:instrText>
-            </w:r>
-            <w:r>
-              <w:rPr>
-                <w:noProof/>
-                <w:webHidden/>
-              </w:rPr>
-            </w:r>
-            <w:r>
-              <w:rPr>
-                <w:noProof/>
-                <w:webHidden/>
-              </w:rPr>
-              <w:fldChar w:fldCharType="separate"/>
-            </w:r>
-            <w:r>
-              <w:rPr>
-                <w:noProof/>
-                <w:webHidden/>
-              </w:rPr>
-              <w:t>14</w:t>
-            </w:r>
-            <w:r>
-              <w:rPr>
-                <w:noProof/>
-                <w:webHidden/>
-              </w:rPr>
-              <w:fldChar w:fldCharType="end"/>
-            </w:r>
-          </w:hyperlink>
-        </w:p>
-        <w:p>
-          <w:pPr>
-            <w:pStyle w:val="TOC1"/>
-            <w:tabs>
-              <w:tab w:val="right" w:leader="dot" w:pos="9350"/>
-            </w:tabs>
-            <w:rPr>
-              <w:rFonts w:eastAsiaTheme="minorEastAsia"/>
-              <w:noProof/>
-            </w:rPr>
-          </w:pPr>
-          <w:hyperlink w:anchor="_Toc209186719" w:history="1">
-            <w:r>
-              <w:rPr>
-                <w:rStyle w:val="Hyperlink"/>
-                <w:noProof/>
-              </w:rPr>
-              <w:t>Version History and Changelog</w:t>
-            </w:r>
-            <w:r>
-              <w:rPr>
-                <w:noProof/>
-                <w:webHidden/>
-              </w:rPr>
-              <w:tab/>
-            </w:r>
-            <w:r>
-              <w:rPr>
-                <w:noProof/>
-                <w:webHidden/>
-              </w:rPr>
-              <w:fldChar w:fldCharType="begin"/>
-            </w:r>
-            <w:r>
-              <w:rPr>
-                <w:noProof/>
-                <w:webHidden/>
-              </w:rPr>
-              <w:instrText xml:space="preserve"> PAGEREF _Toc209186719 \h </w:instrText>
+              <w:instrText xml:space="preserve"> PAGEREF _Toc209529576 \h </w:instrText>
             </w:r>
             <w:r>
               <w:rPr>
@@ -743,13 +674,13 @@
               <w:noProof/>
             </w:rPr>
           </w:pPr>
-          <w:hyperlink w:anchor="_Toc209186720" w:history="1">
+          <w:hyperlink w:anchor="_Toc209529577" w:history="1">
             <w:r>
               <w:rPr>
                 <w:rStyle w:val="Hyperlink"/>
                 <w:noProof/>
               </w:rPr>
-              <w:t>License and Legal</w:t>
+              <w:t>Version History and Changelog</w:t>
             </w:r>
             <w:r>
               <w:rPr>
@@ -770,76 +701,7 @@
                 <w:noProof/>
                 <w:webHidden/>
               </w:rPr>
-              <w:instrText xml:space="preserve"> PAGEREF _Toc209186720 \h </w:instrText>
-            </w:r>
-            <w:r>
-              <w:rPr>
-                <w:noProof/>
-                <w:webHidden/>
-              </w:rPr>
-            </w:r>
-            <w:r>
-              <w:rPr>
-                <w:noProof/>
-                <w:webHidden/>
-              </w:rPr>
-              <w:fldChar w:fldCharType="separate"/>
-            </w:r>
-            <w:r>
-              <w:rPr>
-                <w:noProof/>
-                <w:webHidden/>
-              </w:rPr>
-              <w:t>16</w:t>
-            </w:r>
-            <w:r>
-              <w:rPr>
-                <w:noProof/>
-                <w:webHidden/>
-              </w:rPr>
-              <w:fldChar w:fldCharType="end"/>
-            </w:r>
-          </w:hyperlink>
-        </w:p>
-        <w:p>
-          <w:pPr>
-            <w:pStyle w:val="TOC1"/>
-            <w:tabs>
-              <w:tab w:val="right" w:leader="dot" w:pos="9350"/>
-            </w:tabs>
-            <w:rPr>
-              <w:rFonts w:eastAsiaTheme="minorEastAsia"/>
-              <w:noProof/>
-            </w:rPr>
-          </w:pPr>
-          <w:hyperlink w:anchor="_Toc209186721" w:history="1">
-            <w:r>
-              <w:rPr>
-                <w:rStyle w:val="Hyperlink"/>
-                <w:noProof/>
-              </w:rPr>
-              <w:t>Contact Information</w:t>
-            </w:r>
-            <w:r>
-              <w:rPr>
-                <w:noProof/>
-                <w:webHidden/>
-              </w:rPr>
-              <w:tab/>
-            </w:r>
-            <w:r>
-              <w:rPr>
-                <w:noProof/>
-                <w:webHidden/>
-              </w:rPr>
-              <w:fldChar w:fldCharType="begin"/>
-            </w:r>
-            <w:r>
-              <w:rPr>
-                <w:noProof/>
-                <w:webHidden/>
-              </w:rPr>
-              <w:instrText xml:space="preserve"> PAGEREF _Toc209186721 \h </w:instrText>
+              <w:instrText xml:space="preserve"> PAGEREF _Toc209529577 \h </w:instrText>
             </w:r>
             <w:r>
               <w:rPr>
@@ -871,6 +733,144 @@
           </w:hyperlink>
         </w:p>
         <w:p>
+          <w:pPr>
+            <w:pStyle w:val="TOC1"/>
+            <w:tabs>
+              <w:tab w:val="right" w:leader="dot" w:pos="9350"/>
+            </w:tabs>
+            <w:rPr>
+              <w:rFonts w:eastAsiaTheme="minorEastAsia"/>
+              <w:noProof/>
+            </w:rPr>
+          </w:pPr>
+          <w:hyperlink w:anchor="_Toc209529578" w:history="1">
+            <w:r>
+              <w:rPr>
+                <w:rStyle w:val="Hyperlink"/>
+                <w:noProof/>
+              </w:rPr>
+              <w:t>License and Legal</w:t>
+            </w:r>
+            <w:r>
+              <w:rPr>
+                <w:noProof/>
+                <w:webHidden/>
+              </w:rPr>
+              <w:tab/>
+            </w:r>
+            <w:r>
+              <w:rPr>
+                <w:noProof/>
+                <w:webHidden/>
+              </w:rPr>
+              <w:fldChar w:fldCharType="begin"/>
+            </w:r>
+            <w:r>
+              <w:rPr>
+                <w:noProof/>
+                <w:webHidden/>
+              </w:rPr>
+              <w:instrText xml:space="preserve"> PAGEREF _Toc209529578 \h </w:instrText>
+            </w:r>
+            <w:r>
+              <w:rPr>
+                <w:noProof/>
+                <w:webHidden/>
+              </w:rPr>
+            </w:r>
+            <w:r>
+              <w:rPr>
+                <w:noProof/>
+                <w:webHidden/>
+              </w:rPr>
+              <w:fldChar w:fldCharType="separate"/>
+            </w:r>
+            <w:r>
+              <w:rPr>
+                <w:noProof/>
+                <w:webHidden/>
+              </w:rPr>
+              <w:t>17</w:t>
+            </w:r>
+            <w:r>
+              <w:rPr>
+                <w:noProof/>
+                <w:webHidden/>
+              </w:rPr>
+              <w:fldChar w:fldCharType="end"/>
+            </w:r>
+          </w:hyperlink>
+        </w:p>
+        <w:p>
+          <w:pPr>
+            <w:pStyle w:val="TOC1"/>
+            <w:tabs>
+              <w:tab w:val="right" w:leader="dot" w:pos="9350"/>
+            </w:tabs>
+            <w:rPr>
+              <w:rFonts w:eastAsiaTheme="minorEastAsia"/>
+              <w:noProof/>
+            </w:rPr>
+          </w:pPr>
+          <w:hyperlink w:anchor="_Toc209529579" w:history="1">
+            <w:r>
+              <w:rPr>
+                <w:rStyle w:val="Hyperlink"/>
+                <w:noProof/>
+              </w:rPr>
+              <w:t>Contact Information</w:t>
+            </w:r>
+            <w:r>
+              <w:rPr>
+                <w:noProof/>
+                <w:webHidden/>
+              </w:rPr>
+              <w:tab/>
+            </w:r>
+            <w:r>
+              <w:rPr>
+                <w:noProof/>
+                <w:webHidden/>
+              </w:rPr>
+              <w:fldChar w:fldCharType="begin"/>
+            </w:r>
+            <w:r>
+              <w:rPr>
+                <w:noProof/>
+                <w:webHidden/>
+              </w:rPr>
+              <w:instrText xml:space="preserve"> PAGEREF _Toc209529579 \h </w:instrText>
+            </w:r>
+            <w:r>
+              <w:rPr>
+                <w:noProof/>
+                <w:webHidden/>
+              </w:rPr>
+            </w:r>
+            <w:r>
+              <w:rPr>
+                <w:noProof/>
+                <w:webHidden/>
+              </w:rPr>
+              <w:fldChar w:fldCharType="separate"/>
+            </w:r>
+            <w:r>
+              <w:rPr>
+                <w:noProof/>
+                <w:webHidden/>
+              </w:rPr>
+              <w:t>18</w:t>
+            </w:r>
+            <w:r>
+              <w:rPr>
+                <w:noProof/>
+                <w:webHidden/>
+              </w:rPr>
+              <w:fldChar w:fldCharType="end"/>
+            </w:r>
+          </w:hyperlink>
+        </w:p>
+        <w:p>
           <w:r>
             <w:rPr>
               <w:b/>
@@ -893,7 +893,7 @@
       <w:pPr>
         <w:pStyle w:val="Heading1"/>
       </w:pPr>
-      <w:bookmarkStart w:id="0" w:name="_Toc209186711"/>
+      <w:bookmarkStart w:id="0" w:name="_Toc209529569"/>
       <w:r>
         <w:t>Overview</w:t>
       </w:r>
@@ -915,7 +915,7 @@
       <w:pPr>
         <w:pStyle w:val="Heading1"/>
       </w:pPr>
-      <w:bookmarkStart w:id="1" w:name="_Toc209186712"/>
+      <w:bookmarkStart w:id="1" w:name="_Toc209529570"/>
       <w:r>
         <w:t>Key Features</w:t>
       </w:r>
@@ -1106,7 +1106,7 @@
       <w:pPr>
         <w:pStyle w:val="Heading1"/>
       </w:pPr>
-      <w:bookmarkStart w:id="2" w:name="_Toc209186713"/>
+      <w:bookmarkStart w:id="2" w:name="_Toc209529571"/>
       <w:r>
         <w:t>System Requirements</w:t>
       </w:r>
@@ -1193,10 +1193,18 @@
           <w:b/>
           <w:bCs/>
         </w:rPr>
-        <w:t>Memory:</w:t>
-      </w:r>
-      <w:r>
-        <w:t> Minimum 4GB RAM (8GB recommended)</w:t>
+        <w:t>Java (optional):</w:t>
+      </w:r>
+      <w:r>
+        <w:t xml:space="preserve"> JDK 17 / OpenJDK / </w:t>
+      </w:r>
+      <w:proofErr w:type="spellStart"/>
+      <w:r>
+        <w:t>Temurin</w:t>
+      </w:r>
+      <w:proofErr w:type="spellEnd"/>
+      <w:r>
+        <w:t xml:space="preserve"> JDK 11 or 17+ (recommended for grammar checking)</w:t>
       </w:r>
     </w:p>
     <w:p>
@@ -1211,10 +1219,10 @@
           <w:b/>
           <w:bCs/>
         </w:rPr>
-        <w:t>Storage:</w:t>
-      </w:r>
-      <w:r>
-        <w:t> At least 2GB free space</w:t>
+        <w:t>Memory:</w:t>
+      </w:r>
+      <w:r>
+        <w:t> Minimum 4GB RAM (8GB recommended)</w:t>
       </w:r>
     </w:p>
     <w:p>
@@ -1229,6 +1237,24 @@
           <w:b/>
           <w:bCs/>
         </w:rPr>
+        <w:t>Storage:</w:t>
+      </w:r>
+      <w:r>
+        <w:t> At least 2GB free space</w:t>
+      </w:r>
+    </w:p>
+    <w:p>
+      <w:pPr>
+        <w:numPr>
+          <w:ilvl w:val="0"/>
+          <w:numId w:val="3"/>
+        </w:numPr>
+      </w:pPr>
+      <w:r>
+        <w:rPr>
+          <w:b/>
+          <w:bCs/>
+        </w:rPr>
         <w:t>Internet:</w:t>
       </w:r>
       <w:r>
@@ -1258,7 +1284,13 @@
         </w:numPr>
       </w:pPr>
       <w:r>
-        <w:t>Google Chrome (recommended)</w:t>
+        <w:t>Google Chrome (recommended</w:t>
+      </w:r>
+      <w:r>
+        <w:t>, latest</w:t>
+      </w:r>
+      <w:r>
+        <w:t>)</w:t>
       </w:r>
     </w:p>
     <w:p>
@@ -1271,6 +1303,9 @@
       <w:r>
         <w:t>Microsoft Edge</w:t>
       </w:r>
+      <w:r>
+        <w:t xml:space="preserve"> (chromium-based, latest)</w:t>
+      </w:r>
     </w:p>
     <w:p>
       <w:r>
@@ -1283,8 +1318,9 @@
       <w:pPr>
         <w:pStyle w:val="Heading1"/>
       </w:pPr>
-      <w:bookmarkStart w:id="3" w:name="_Toc209186714"/>
-      <w:r>
+      <w:bookmarkStart w:id="3" w:name="_Toc209529572"/>
+      <w:r>
+        <w:lastRenderedPageBreak/>
         <w:t>Installation</w:t>
       </w:r>
       <w:bookmarkEnd w:id="3"/>
@@ -1305,19 +1341,7 @@
           <w:rPr>
             <w:rStyle w:val="Hyperlink"/>
           </w:rPr>
-          <w:t>https://github.com/juliaizbroke/Sen</w:t>
-        </w:r>
-        <w:r>
-          <w:rPr>
-            <w:rStyle w:val="Hyperlink"/>
-          </w:rPr>
-          <w:t>i</w:t>
-        </w:r>
-        <w:r>
-          <w:rPr>
-            <w:rStyle w:val="Hyperlink"/>
-          </w:rPr>
-          <w:t>orProject1</w:t>
+          <w:t>https://github.com/juliaizbroke/SeniorProject1</w:t>
         </w:r>
       </w:hyperlink>
     </w:p>
@@ -1348,7 +1372,6 @@
           <w:b/>
           <w:bCs/>
         </w:rPr>
-        <w:lastRenderedPageBreak/>
         <w:t>Method 1: Automated Setup (Recommended)</w:t>
       </w:r>
     </w:p>
@@ -1679,10 +1702,110 @@
           <w:b/>
           <w:bCs/>
         </w:rPr>
-        <w:t xml:space="preserve">Open 2 command prompts (1 for backend &amp; 1 for frontend) </w:t>
-      </w:r>
-      <w:r>
-        <w:t>in the project folder.</w:t>
+        <w:t>Install JDK 17+</w:t>
+      </w:r>
+    </w:p>
+    <w:p>
+      <w:pPr>
+        <w:numPr>
+          <w:ilvl w:val="1"/>
+          <w:numId w:val="7"/>
+        </w:numPr>
+      </w:pPr>
+      <w:r>
+        <w:t xml:space="preserve">Download from </w:t>
+      </w:r>
+      <w:hyperlink r:id="rId11" w:history="1">
+        <w:proofErr w:type="spellStart"/>
+        <w:r>
+          <w:rPr>
+            <w:rStyle w:val="Hyperlink"/>
+          </w:rPr>
+          <w:t>Adoptium</w:t>
+        </w:r>
+        <w:proofErr w:type="spellEnd"/>
+        <w:r>
+          <w:rPr>
+            <w:rStyle w:val="Hyperlink"/>
+          </w:rPr>
+          <w:t xml:space="preserve"> </w:t>
+        </w:r>
+        <w:proofErr w:type="spellStart"/>
+        <w:r>
+          <w:rPr>
+            <w:rStyle w:val="Hyperlink"/>
+          </w:rPr>
+          <w:t>Temurin</w:t>
+        </w:r>
+        <w:proofErr w:type="spellEnd"/>
+      </w:hyperlink>
+      <w:r>
+        <w:t xml:space="preserve"> or </w:t>
+      </w:r>
+      <w:hyperlink r:id="rId12" w:history="1">
+        <w:r>
+          <w:rPr>
+            <w:rStyle w:val="Hyperlink"/>
+          </w:rPr>
+          <w:t>Oracle</w:t>
+        </w:r>
+        <w:r>
+          <w:rPr>
+            <w:rStyle w:val="Hyperlink"/>
+          </w:rPr>
+          <w:t xml:space="preserve"> </w:t>
+        </w:r>
+        <w:r>
+          <w:rPr>
+            <w:rStyle w:val="Hyperlink"/>
+          </w:rPr>
+          <w:t>JDK</w:t>
+        </w:r>
+      </w:hyperlink>
+    </w:p>
+    <w:p>
+      <w:pPr>
+        <w:numPr>
+          <w:ilvl w:val="1"/>
+          <w:numId w:val="7"/>
+        </w:numPr>
+      </w:pPr>
+      <w:r>
+        <w:rPr>
+          <w:rFonts w:ascii="Segoe UI Emoji" w:hAnsi="Segoe UI Emoji" w:cs="Segoe UI Emoji"/>
+        </w:rPr>
+        <w:lastRenderedPageBreak/>
+        <w:t>⚠️</w:t>
+      </w:r>
+      <w:r>
+        <w:t xml:space="preserve"> </w:t>
+      </w:r>
+      <w:r>
+        <w:rPr>
+          <w:b/>
+          <w:bCs/>
+        </w:rPr>
+        <w:t>Important</w:t>
+      </w:r>
+      <w:r>
+        <w:t xml:space="preserve">: Set </w:t>
+      </w:r>
+      <w:r>
+        <w:rPr>
+          <w:b/>
+          <w:bCs/>
+        </w:rPr>
+        <w:t>JAVA_HOME</w:t>
+      </w:r>
+      <w:r>
+        <w:t xml:space="preserve"> and add bin folder to </w:t>
+      </w:r>
+      <w:r>
+        <w:rPr>
+          <w:b/>
+          <w:bCs/>
+        </w:rPr>
+        <w:t>PATH</w:t>
       </w:r>
     </w:p>
     <w:p>
@@ -1697,6 +1820,24 @@
           <w:b/>
           <w:bCs/>
         </w:rPr>
+        <w:t xml:space="preserve">Open 2 command prompts (1 for backend &amp; 1 for frontend) </w:t>
+      </w:r>
+      <w:r>
+        <w:t>in the project folder.</w:t>
+      </w:r>
+    </w:p>
+    <w:p>
+      <w:pPr>
+        <w:numPr>
+          <w:ilvl w:val="0"/>
+          <w:numId w:val="7"/>
+        </w:numPr>
+      </w:pPr>
+      <w:r>
+        <w:rPr>
+          <w:b/>
+          <w:bCs/>
+        </w:rPr>
         <w:t>Setup Backend:</w:t>
       </w:r>
     </w:p>
@@ -1756,7 +1897,6 @@
         </w:numPr>
       </w:pPr>
       <w:r>
-        <w:lastRenderedPageBreak/>
         <w:t>cd frontend</w:t>
       </w:r>
     </w:p>
@@ -1808,7 +1948,7 @@
       <w:pPr>
         <w:pStyle w:val="Heading1"/>
       </w:pPr>
-      <w:bookmarkStart w:id="4" w:name="_Toc209186715"/>
+      <w:bookmarkStart w:id="4" w:name="_Toc209529573"/>
       <w:r>
         <w:t>Quick Start Guide</w:t>
       </w:r>
@@ -2012,6 +2152,7 @@
           <w:b/>
           <w:bCs/>
         </w:rPr>
+        <w:lastRenderedPageBreak/>
         <w:t>Basic Workflow</w:t>
       </w:r>
     </w:p>
@@ -2116,9 +2257,8 @@
       <w:pPr>
         <w:pStyle w:val="Heading1"/>
       </w:pPr>
-      <w:bookmarkStart w:id="5" w:name="_Toc209186716"/>
-      <w:r>
-        <w:lastRenderedPageBreak/>
+      <w:bookmarkStart w:id="5" w:name="_Toc209529574"/>
+      <w:r>
         <w:t>User Interface Guide</w:t>
       </w:r>
       <w:bookmarkEnd w:id="5"/>
@@ -2167,7 +2307,7 @@
                     <pic:cNvPicPr/>
                   </pic:nvPicPr>
                   <pic:blipFill>
-                    <a:blip r:embed="rId11" cstate="print">
+                    <a:blip r:embed="rId13" cstate="print">
                       <a:extLst>
                         <a:ext uri="{28A0092B-C50C-407E-A947-70E740481C1C}">
                           <a14:useLocalDpi xmlns:a14="http://schemas.microsoft.com/office/drawing/2010/main" val="0"/>
@@ -2212,6 +2352,7 @@
         <w:t> - Navigate to main application</w:t>
       </w:r>
     </w:p>
+    <w:p/>
     <w:p>
       <w:pPr>
         <w:rPr>
@@ -2256,7 +2397,7 @@
                     <pic:cNvPicPr/>
                   </pic:nvPicPr>
                   <pic:blipFill>
-                    <a:blip r:embed="rId12" cstate="print">
+                    <a:blip r:embed="rId14" cstate="print">
                       <a:extLst>
                         <a:ext uri="{28A0092B-C50C-407E-A947-70E740481C1C}">
                           <a14:useLocalDpi xmlns:a14="http://schemas.microsoft.com/office/drawing/2010/main" val="0"/>
@@ -2282,12 +2423,21 @@
           </wp:inline>
         </w:drawing>
       </w:r>
+    </w:p>
+    <w:p>
+      <w:pPr>
+        <w:rPr>
+          <w:b/>
+          <w:bCs/>
+        </w:rPr>
+      </w:pPr>
       <w:r>
         <w:rPr>
           <w:b/>
           <w:bCs/>
           <w:noProof/>
         </w:rPr>
+        <w:lastRenderedPageBreak/>
         <w:drawing>
           <wp:inline distT="0" distB="0" distL="0" distR="0" wp14:anchorId="67BB1841" wp14:editId="7A1D5761">
             <wp:extent cx="3712464" cy="1673352"/>
@@ -2304,7 +2454,7 @@
                     <pic:cNvPicPr/>
                   </pic:nvPicPr>
                   <pic:blipFill>
-                    <a:blip r:embed="rId13" cstate="print">
+                    <a:blip r:embed="rId15" cstate="print">
                       <a:extLst>
                         <a:ext uri="{28A0092B-C50C-407E-A947-70E740481C1C}">
                           <a14:useLocalDpi xmlns:a14="http://schemas.microsoft.com/office/drawing/2010/main" val="0"/>
@@ -2352,7 +2502,7 @@
                     <pic:cNvPicPr/>
                   </pic:nvPicPr>
                   <pic:blipFill>
-                    <a:blip r:embed="rId14" cstate="print">
+                    <a:blip r:embed="rId16" cstate="print">
                       <a:extLst>
                         <a:ext uri="{28A0092B-C50C-407E-A947-70E740481C1C}">
                           <a14:useLocalDpi xmlns:a14="http://schemas.microsoft.com/office/drawing/2010/main" val="0"/>
@@ -2472,7 +2622,6 @@
           <w:b/>
           <w:bCs/>
         </w:rPr>
-        <w:lastRenderedPageBreak/>
         <w:t>Progress Tracking</w:t>
       </w:r>
       <w:r>
@@ -2504,6 +2653,14 @@
           <w:bCs/>
         </w:rPr>
       </w:pPr>
+    </w:p>
+    <w:p>
+      <w:pPr>
+        <w:rPr>
+          <w:b/>
+          <w:bCs/>
+        </w:rPr>
+      </w:pPr>
       <w:r>
         <w:rPr>
           <w:b/>
@@ -2563,6 +2720,14 @@
           <w:bCs/>
         </w:rPr>
       </w:pPr>
+    </w:p>
+    <w:p>
+      <w:pPr>
+        <w:rPr>
+          <w:b/>
+          <w:bCs/>
+        </w:rPr>
+      </w:pPr>
       <w:r>
         <w:rPr>
           <w:b/>
@@ -2642,19 +2807,23 @@
       <w:r>
         <w:t> - Choose active template for document generation</w:t>
       </w:r>
-    </w:p>
-    <w:p>
-      <w:pPr>
-        <w:rPr>
-          <w:b/>
-          <w:bCs/>
-        </w:rPr>
-      </w:pPr>
-      <w:r>
-        <w:rPr>
-          <w:b/>
-          <w:bCs/>
-        </w:rPr>
+      <w:r>
+        <w:br w:type="page"/>
+      </w:r>
+    </w:p>
+    <w:p>
+      <w:pPr>
+        <w:rPr>
+          <w:b/>
+          <w:bCs/>
+        </w:rPr>
+      </w:pPr>
+      <w:r>
+        <w:rPr>
+          <w:b/>
+          <w:bCs/>
+        </w:rPr>
+        <w:lastRenderedPageBreak/>
         <w:t>Navigation Pages</w:t>
       </w:r>
     </w:p>
@@ -2687,7 +2856,7 @@
                     <pic:cNvPicPr/>
                   </pic:nvPicPr>
                   <pic:blipFill>
-                    <a:blip r:embed="rId15" cstate="print">
+                    <a:blip r:embed="rId17" cstate="print">
                       <a:extLst>
                         <a:ext uri="{28A0092B-C50C-407E-A947-70E740481C1C}">
                           <a14:useLocalDpi xmlns:a14="http://schemas.microsoft.com/office/drawing/2010/main" val="0"/>
@@ -2735,7 +2904,7 @@
                     <pic:cNvPicPr/>
                   </pic:nvPicPr>
                   <pic:blipFill>
-                    <a:blip r:embed="rId16" cstate="print">
+                    <a:blip r:embed="rId18" cstate="print">
                       <a:extLst>
                         <a:ext uri="{28A0092B-C50C-407E-A947-70E740481C1C}">
                           <a14:useLocalDpi xmlns:a14="http://schemas.microsoft.com/office/drawing/2010/main" val="0"/>
@@ -2825,7 +2994,6 @@
           <w:b/>
           <w:bCs/>
         </w:rPr>
-        <w:lastRenderedPageBreak/>
         <w:t>Navigation Controls</w:t>
       </w:r>
       <w:r>
@@ -2873,240 +3041,6 @@
                 <pic:pic xmlns:pic="http://schemas.openxmlformats.org/drawingml/2006/picture">
                   <pic:nvPicPr>
                     <pic:cNvPr id="1240472415" name="Picture 1240472415"/>
-                    <pic:cNvPicPr/>
-                  </pic:nvPicPr>
-                  <pic:blipFill>
-                    <a:blip r:embed="rId17" cstate="print">
-                      <a:extLst>
-                        <a:ext uri="{28A0092B-C50C-407E-A947-70E740481C1C}">
-                          <a14:useLocalDpi xmlns:a14="http://schemas.microsoft.com/office/drawing/2010/main" val="0"/>
-                        </a:ext>
-                      </a:extLst>
-                    </a:blip>
-                    <a:stretch>
-                      <a:fillRect/>
-                    </a:stretch>
-                  </pic:blipFill>
-                  <pic:spPr>
-                    <a:xfrm>
-                      <a:off x="0" y="0"/>
-                      <a:ext cx="3721608" cy="1746504"/>
-                    </a:xfrm>
-                    <a:prstGeom prst="rect">
-                      <a:avLst/>
-                    </a:prstGeom>
-                  </pic:spPr>
-                </pic:pic>
-              </a:graphicData>
-            </a:graphic>
-          </wp:inline>
-        </w:drawing>
-      </w:r>
-      <w:r>
-        <w:rPr>
-          <w:b/>
-          <w:bCs/>
-          <w:noProof/>
-        </w:rPr>
-        <w:drawing>
-          <wp:inline distT="0" distB="0" distL="0" distR="0" wp14:anchorId="00684C0A" wp14:editId="6CD4B9AA">
-            <wp:extent cx="3712464" cy="1755648"/>
-            <wp:effectExtent l="0" t="0" r="2540" b="0"/>
-            <wp:docPr id="244885972" name="Picture 13"/>
-            <wp:cNvGraphicFramePr>
-              <a:graphicFrameLocks xmlns:a="http://schemas.openxmlformats.org/drawingml/2006/main" noChangeAspect="1"/>
-            </wp:cNvGraphicFramePr>
-            <a:graphic xmlns:a="http://schemas.openxmlformats.org/drawingml/2006/main">
-              <a:graphicData uri="http://schemas.openxmlformats.org/drawingml/2006/picture">
-                <pic:pic xmlns:pic="http://schemas.openxmlformats.org/drawingml/2006/picture">
-                  <pic:nvPicPr>
-                    <pic:cNvPr id="244885972" name="Picture 244885972"/>
-                    <pic:cNvPicPr/>
-                  </pic:nvPicPr>
-                  <pic:blipFill>
-                    <a:blip r:embed="rId18" cstate="print">
-                      <a:extLst>
-                        <a:ext uri="{28A0092B-C50C-407E-A947-70E740481C1C}">
-                          <a14:useLocalDpi xmlns:a14="http://schemas.microsoft.com/office/drawing/2010/main" val="0"/>
-                        </a:ext>
-                      </a:extLst>
-                    </a:blip>
-                    <a:stretch>
-                      <a:fillRect/>
-                    </a:stretch>
-                  </pic:blipFill>
-                  <pic:spPr>
-                    <a:xfrm>
-                      <a:off x="0" y="0"/>
-                      <a:ext cx="3712464" cy="1755648"/>
-                    </a:xfrm>
-                    <a:prstGeom prst="rect">
-                      <a:avLst/>
-                    </a:prstGeom>
-                  </pic:spPr>
-                </pic:pic>
-              </a:graphicData>
-            </a:graphic>
-          </wp:inline>
-        </w:drawing>
-      </w:r>
-    </w:p>
-    <w:p>
-      <w:pPr>
-        <w:numPr>
-          <w:ilvl w:val="0"/>
-          <w:numId w:val="16"/>
-        </w:numPr>
-      </w:pPr>
-      <w:r>
-        <w:rPr>
-          <w:b/>
-          <w:bCs/>
-        </w:rPr>
-        <w:t>Grammar Error</w:t>
-      </w:r>
-      <w:r>
-        <w:rPr>
-          <w:b/>
-          <w:bCs/>
-        </w:rPr>
-        <w:t xml:space="preserve"> </w:t>
-      </w:r>
-      <w:r>
-        <w:rPr>
-          <w:b/>
-          <w:bCs/>
-        </w:rPr>
-        <w:t>Highlighting</w:t>
-      </w:r>
-      <w:r>
-        <w:t> - Visual indicators</w:t>
-      </w:r>
-    </w:p>
-    <w:p>
-      <w:pPr>
-        <w:numPr>
-          <w:ilvl w:val="0"/>
-          <w:numId w:val="16"/>
-        </w:numPr>
-      </w:pPr>
-      <w:r>
-        <w:rPr>
-          <w:b/>
-          <w:bCs/>
-        </w:rPr>
-        <w:t>Duplicates</w:t>
-      </w:r>
-      <w:r>
-        <w:rPr>
-          <w:b/>
-          <w:bCs/>
-        </w:rPr>
-        <w:t xml:space="preserve"> </w:t>
-      </w:r>
-      <w:r>
-        <w:rPr>
-          <w:b/>
-          <w:bCs/>
-        </w:rPr>
-        <w:t>Handling</w:t>
-      </w:r>
-      <w:r>
-        <w:t> </w:t>
-      </w:r>
-      <w:r>
-        <w:t>–</w:t>
-      </w:r>
-      <w:r>
-        <w:t xml:space="preserve"> </w:t>
-      </w:r>
-      <w:r>
-        <w:t>Keep one or ignore</w:t>
-      </w:r>
-      <w:r>
-        <w:t xml:space="preserve"> duplicate questions</w:t>
-      </w:r>
-    </w:p>
-    <w:p>
-      <w:pPr>
-        <w:numPr>
-          <w:ilvl w:val="0"/>
-          <w:numId w:val="16"/>
-        </w:numPr>
-      </w:pPr>
-      <w:r>
-        <w:rPr>
-          <w:b/>
-          <w:bCs/>
-        </w:rPr>
-        <w:t>Image Upload</w:t>
-      </w:r>
-      <w:r>
-        <w:t> - Add images to questions</w:t>
-      </w:r>
-    </w:p>
-    <w:p>
-      <w:pPr>
-        <w:numPr>
-          <w:ilvl w:val="0"/>
-          <w:numId w:val="16"/>
-        </w:numPr>
-      </w:pPr>
-      <w:r>
-        <w:rPr>
-          <w:b/>
-          <w:bCs/>
-        </w:rPr>
-        <w:t>Question Type Management</w:t>
-      </w:r>
-      <w:r>
-        <w:t> - Handle MCQ, T/F, Matching, Written questions</w:t>
-      </w:r>
-      <w:r>
-        <w:t xml:space="preserve"> (Short/Long)</w:t>
-      </w:r>
-    </w:p>
-    <w:p>
-      <w:pPr>
-        <w:rPr>
-          <w:b/>
-          <w:bCs/>
-        </w:rPr>
-      </w:pPr>
-      <w:r>
-        <w:rPr>
-          <w:b/>
-          <w:bCs/>
-        </w:rPr>
-        <w:t>Preview (/preview)</w:t>
-      </w:r>
-    </w:p>
-    <w:p>
-      <w:pPr>
-        <w:rPr>
-          <w:b/>
-          <w:bCs/>
-        </w:rPr>
-      </w:pPr>
-      <w:r>
-        <w:rPr>
-          <w:b/>
-          <w:bCs/>
-          <w:noProof/>
-        </w:rPr>
-        <w:drawing>
-          <wp:inline distT="0" distB="0" distL="0" distR="0" wp14:anchorId="0892CC41" wp14:editId="75919381">
-            <wp:extent cx="3721608" cy="1746504"/>
-            <wp:effectExtent l="0" t="0" r="0" b="6350"/>
-            <wp:docPr id="782475985" name="Picture 14"/>
-            <wp:cNvGraphicFramePr>
-              <a:graphicFrameLocks xmlns:a="http://schemas.openxmlformats.org/drawingml/2006/main" noChangeAspect="1"/>
-            </wp:cNvGraphicFramePr>
-            <a:graphic xmlns:a="http://schemas.openxmlformats.org/drawingml/2006/main">
-              <a:graphicData uri="http://schemas.openxmlformats.org/drawingml/2006/picture">
-                <pic:pic xmlns:pic="http://schemas.openxmlformats.org/drawingml/2006/picture">
-                  <pic:nvPicPr>
-                    <pic:cNvPr id="782475985" name="Picture 782475985"/>
                     <pic:cNvPicPr/>
                   </pic:nvPicPr>
                   <pic:blipFill>
@@ -3152,6 +3086,256 @@
         </w:rPr>
         <w:lastRenderedPageBreak/>
         <w:drawing>
+          <wp:inline distT="0" distB="0" distL="0" distR="0" wp14:anchorId="00684C0A" wp14:editId="6CD4B9AA">
+            <wp:extent cx="3712464" cy="1755648"/>
+            <wp:effectExtent l="0" t="0" r="2540" b="0"/>
+            <wp:docPr id="244885972" name="Picture 13"/>
+            <wp:cNvGraphicFramePr>
+              <a:graphicFrameLocks xmlns:a="http://schemas.openxmlformats.org/drawingml/2006/main" noChangeAspect="1"/>
+            </wp:cNvGraphicFramePr>
+            <a:graphic xmlns:a="http://schemas.openxmlformats.org/drawingml/2006/main">
+              <a:graphicData uri="http://schemas.openxmlformats.org/drawingml/2006/picture">
+                <pic:pic xmlns:pic="http://schemas.openxmlformats.org/drawingml/2006/picture">
+                  <pic:nvPicPr>
+                    <pic:cNvPr id="244885972" name="Picture 244885972"/>
+                    <pic:cNvPicPr/>
+                  </pic:nvPicPr>
+                  <pic:blipFill>
+                    <a:blip r:embed="rId20" cstate="print">
+                      <a:extLst>
+                        <a:ext uri="{28A0092B-C50C-407E-A947-70E740481C1C}">
+                          <a14:useLocalDpi xmlns:a14="http://schemas.microsoft.com/office/drawing/2010/main" val="0"/>
+                        </a:ext>
+                      </a:extLst>
+                    </a:blip>
+                    <a:stretch>
+                      <a:fillRect/>
+                    </a:stretch>
+                  </pic:blipFill>
+                  <pic:spPr>
+                    <a:xfrm>
+                      <a:off x="0" y="0"/>
+                      <a:ext cx="3712464" cy="1755648"/>
+                    </a:xfrm>
+                    <a:prstGeom prst="rect">
+                      <a:avLst/>
+                    </a:prstGeom>
+                  </pic:spPr>
+                </pic:pic>
+              </a:graphicData>
+            </a:graphic>
+          </wp:inline>
+        </w:drawing>
+      </w:r>
+    </w:p>
+    <w:p>
+      <w:pPr>
+        <w:numPr>
+          <w:ilvl w:val="0"/>
+          <w:numId w:val="16"/>
+        </w:numPr>
+      </w:pPr>
+      <w:r>
+        <w:rPr>
+          <w:b/>
+          <w:bCs/>
+        </w:rPr>
+        <w:t>Grammar Error</w:t>
+      </w:r>
+      <w:r>
+        <w:rPr>
+          <w:b/>
+          <w:bCs/>
+        </w:rPr>
+        <w:t xml:space="preserve"> </w:t>
+      </w:r>
+      <w:r>
+        <w:rPr>
+          <w:b/>
+          <w:bCs/>
+        </w:rPr>
+        <w:t>Highlighting</w:t>
+      </w:r>
+      <w:r>
+        <w:t> - Visual indicators</w:t>
+      </w:r>
+    </w:p>
+    <w:p>
+      <w:pPr>
+        <w:numPr>
+          <w:ilvl w:val="0"/>
+          <w:numId w:val="16"/>
+        </w:numPr>
+      </w:pPr>
+      <w:r>
+        <w:rPr>
+          <w:b/>
+          <w:bCs/>
+        </w:rPr>
+        <w:t>Duplicates</w:t>
+      </w:r>
+      <w:r>
+        <w:rPr>
+          <w:b/>
+          <w:bCs/>
+        </w:rPr>
+        <w:t xml:space="preserve"> </w:t>
+      </w:r>
+      <w:r>
+        <w:rPr>
+          <w:b/>
+          <w:bCs/>
+        </w:rPr>
+        <w:t>Handling</w:t>
+      </w:r>
+      <w:r>
+        <w:t> </w:t>
+      </w:r>
+      <w:r>
+        <w:t>–</w:t>
+      </w:r>
+      <w:r>
+        <w:t xml:space="preserve"> </w:t>
+      </w:r>
+      <w:r>
+        <w:t>Keep one or ignore</w:t>
+      </w:r>
+      <w:r>
+        <w:t xml:space="preserve"> duplicate questions</w:t>
+      </w:r>
+    </w:p>
+    <w:p>
+      <w:pPr>
+        <w:numPr>
+          <w:ilvl w:val="0"/>
+          <w:numId w:val="16"/>
+        </w:numPr>
+      </w:pPr>
+      <w:r>
+        <w:rPr>
+          <w:b/>
+          <w:bCs/>
+        </w:rPr>
+        <w:t>Image Upload</w:t>
+      </w:r>
+      <w:r>
+        <w:t> - Add images to questions</w:t>
+      </w:r>
+    </w:p>
+    <w:p>
+      <w:pPr>
+        <w:numPr>
+          <w:ilvl w:val="0"/>
+          <w:numId w:val="16"/>
+        </w:numPr>
+      </w:pPr>
+      <w:r>
+        <w:rPr>
+          <w:b/>
+          <w:bCs/>
+        </w:rPr>
+        <w:t>Question Type Management</w:t>
+      </w:r>
+      <w:r>
+        <w:t> - Handle MCQ, T/F, Matching, Written questions</w:t>
+      </w:r>
+      <w:r>
+        <w:t xml:space="preserve"> (Short/Long)</w:t>
+      </w:r>
+    </w:p>
+    <w:p>
+      <w:pPr>
+        <w:rPr>
+          <w:b/>
+          <w:bCs/>
+        </w:rPr>
+      </w:pPr>
+    </w:p>
+    <w:p>
+      <w:pPr>
+        <w:rPr>
+          <w:b/>
+          <w:bCs/>
+        </w:rPr>
+      </w:pPr>
+      <w:r>
+        <w:rPr>
+          <w:b/>
+          <w:bCs/>
+        </w:rPr>
+        <w:t>Preview (/preview)</w:t>
+      </w:r>
+    </w:p>
+    <w:p>
+      <w:pPr>
+        <w:rPr>
+          <w:b/>
+          <w:bCs/>
+        </w:rPr>
+      </w:pPr>
+      <w:r>
+        <w:rPr>
+          <w:b/>
+          <w:bCs/>
+          <w:noProof/>
+        </w:rPr>
+        <w:drawing>
+          <wp:inline distT="0" distB="0" distL="0" distR="0" wp14:anchorId="0892CC41" wp14:editId="75919381">
+            <wp:extent cx="3721608" cy="1746504"/>
+            <wp:effectExtent l="0" t="0" r="0" b="6350"/>
+            <wp:docPr id="782475985" name="Picture 14"/>
+            <wp:cNvGraphicFramePr>
+              <a:graphicFrameLocks xmlns:a="http://schemas.openxmlformats.org/drawingml/2006/main" noChangeAspect="1"/>
+            </wp:cNvGraphicFramePr>
+            <a:graphic xmlns:a="http://schemas.openxmlformats.org/drawingml/2006/main">
+              <a:graphicData uri="http://schemas.openxmlformats.org/drawingml/2006/picture">
+                <pic:pic xmlns:pic="http://schemas.openxmlformats.org/drawingml/2006/picture">
+                  <pic:nvPicPr>
+                    <pic:cNvPr id="782475985" name="Picture 782475985"/>
+                    <pic:cNvPicPr/>
+                  </pic:nvPicPr>
+                  <pic:blipFill>
+                    <a:blip r:embed="rId21" cstate="print">
+                      <a:extLst>
+                        <a:ext uri="{28A0092B-C50C-407E-A947-70E740481C1C}">
+                          <a14:useLocalDpi xmlns:a14="http://schemas.microsoft.com/office/drawing/2010/main" val="0"/>
+                        </a:ext>
+                      </a:extLst>
+                    </a:blip>
+                    <a:stretch>
+                      <a:fillRect/>
+                    </a:stretch>
+                  </pic:blipFill>
+                  <pic:spPr>
+                    <a:xfrm>
+                      <a:off x="0" y="0"/>
+                      <a:ext cx="3721608" cy="1746504"/>
+                    </a:xfrm>
+                    <a:prstGeom prst="rect">
+                      <a:avLst/>
+                    </a:prstGeom>
+                  </pic:spPr>
+                </pic:pic>
+              </a:graphicData>
+            </a:graphic>
+          </wp:inline>
+        </w:drawing>
+      </w:r>
+    </w:p>
+    <w:p>
+      <w:pPr>
+        <w:rPr>
+          <w:b/>
+          <w:bCs/>
+        </w:rPr>
+      </w:pPr>
+      <w:r>
+        <w:rPr>
+          <w:b/>
+          <w:bCs/>
+          <w:noProof/>
+        </w:rPr>
+        <w:drawing>
           <wp:inline distT="0" distB="0" distL="0" distR="0" wp14:anchorId="37FB833E" wp14:editId="6525C8B4">
             <wp:extent cx="3712464" cy="1746504"/>
             <wp:effectExtent l="0" t="0" r="2540" b="6350"/>
@@ -3167,7 +3351,7 @@
                     <pic:cNvPicPr/>
                   </pic:nvPicPr>
                   <pic:blipFill>
-                    <a:blip r:embed="rId20" cstate="print">
+                    <a:blip r:embed="rId22" cstate="print">
                       <a:extLst>
                         <a:ext uri="{28A0092B-C50C-407E-A947-70E740481C1C}">
                           <a14:useLocalDpi xmlns:a14="http://schemas.microsoft.com/office/drawing/2010/main" val="0"/>
@@ -3193,12 +3377,21 @@
           </wp:inline>
         </w:drawing>
       </w:r>
+    </w:p>
+    <w:p>
+      <w:pPr>
+        <w:rPr>
+          <w:b/>
+          <w:bCs/>
+        </w:rPr>
+      </w:pPr>
       <w:r>
         <w:rPr>
           <w:b/>
           <w:bCs/>
           <w:noProof/>
         </w:rPr>
+        <w:lastRenderedPageBreak/>
         <w:drawing>
           <wp:inline distT="0" distB="0" distL="0" distR="0" wp14:anchorId="6D37DEBE" wp14:editId="013EE6B8">
             <wp:extent cx="3712464" cy="1728216"/>
@@ -3215,7 +3408,7 @@
                     <pic:cNvPicPr/>
                   </pic:nvPicPr>
                   <pic:blipFill>
-                    <a:blip r:embed="rId21" cstate="print">
+                    <a:blip r:embed="rId23" cstate="print">
                       <a:extLst>
                         <a:ext uri="{28A0092B-C50C-407E-A947-70E740481C1C}">
                           <a14:useLocalDpi xmlns:a14="http://schemas.microsoft.com/office/drawing/2010/main" val="0"/>
@@ -3263,7 +3456,7 @@
                     <pic:cNvPicPr/>
                   </pic:nvPicPr>
                   <pic:blipFill>
-                    <a:blip r:embed="rId22" cstate="print">
+                    <a:blip r:embed="rId24" cstate="print">
                       <a:extLst>
                         <a:ext uri="{28A0092B-C50C-407E-A947-70E740481C1C}">
                           <a14:useLocalDpi xmlns:a14="http://schemas.microsoft.com/office/drawing/2010/main" val="0"/>
@@ -3387,23 +3580,27 @@
       <w:r>
         <w:t xml:space="preserve"> </w:t>
       </w:r>
-      <w:r>
-        <w:br w:type="page"/>
-      </w:r>
-    </w:p>
-    <w:p>
-      <w:pPr>
-        <w:rPr>
-          <w:b/>
-          <w:bCs/>
-        </w:rPr>
-      </w:pPr>
-      <w:r>
-        <w:rPr>
-          <w:b/>
-          <w:bCs/>
-        </w:rPr>
-        <w:lastRenderedPageBreak/>
+    </w:p>
+    <w:p>
+      <w:pPr>
+        <w:rPr>
+          <w:b/>
+          <w:bCs/>
+        </w:rPr>
+      </w:pPr>
+    </w:p>
+    <w:p>
+      <w:pPr>
+        <w:rPr>
+          <w:b/>
+          <w:bCs/>
+        </w:rPr>
+      </w:pPr>
+      <w:r>
+        <w:rPr>
+          <w:b/>
+          <w:bCs/>
+        </w:rPr>
         <w:t>Landing Page</w:t>
       </w:r>
     </w:p>
@@ -3436,7 +3633,7 @@
                     <pic:cNvPicPr/>
                   </pic:nvPicPr>
                   <pic:blipFill>
-                    <a:blip r:embed="rId23" cstate="print">
+                    <a:blip r:embed="rId25" cstate="print">
                       <a:extLst>
                         <a:ext uri="{28A0092B-C50C-407E-A947-70E740481C1C}">
                           <a14:useLocalDpi xmlns:a14="http://schemas.microsoft.com/office/drawing/2010/main" val="0"/>
@@ -3462,12 +3659,21 @@
           </wp:inline>
         </w:drawing>
       </w:r>
+    </w:p>
+    <w:p>
+      <w:pPr>
+        <w:rPr>
+          <w:b/>
+          <w:bCs/>
+        </w:rPr>
+      </w:pPr>
       <w:r>
         <w:rPr>
           <w:b/>
           <w:bCs/>
           <w:noProof/>
         </w:rPr>
+        <w:lastRenderedPageBreak/>
         <w:drawing>
           <wp:inline distT="0" distB="0" distL="0" distR="0" wp14:anchorId="21980BDC" wp14:editId="1E377769">
             <wp:extent cx="3721608" cy="1316736"/>
@@ -3484,7 +3690,7 @@
                     <pic:cNvPicPr/>
                   </pic:nvPicPr>
                   <pic:blipFill>
-                    <a:blip r:embed="rId24" cstate="print">
+                    <a:blip r:embed="rId26" cstate="print">
                       <a:extLst>
                         <a:ext uri="{28A0092B-C50C-407E-A947-70E740481C1C}">
                           <a14:useLocalDpi xmlns:a14="http://schemas.microsoft.com/office/drawing/2010/main" val="0"/>
@@ -3546,6 +3752,14 @@
           <w:bCs/>
         </w:rPr>
       </w:pPr>
+    </w:p>
+    <w:p>
+      <w:pPr>
+        <w:rPr>
+          <w:b/>
+          <w:bCs/>
+        </w:rPr>
+      </w:pPr>
       <w:r>
         <w:rPr>
           <w:b/>
@@ -3583,7 +3797,7 @@
                     <pic:cNvPicPr/>
                   </pic:nvPicPr>
                   <pic:blipFill>
-                    <a:blip r:embed="rId25" cstate="print">
+                    <a:blip r:embed="rId27" cstate="print">
                       <a:extLst>
                         <a:ext uri="{28A0092B-C50C-407E-A947-70E740481C1C}">
                           <a14:useLocalDpi xmlns:a14="http://schemas.microsoft.com/office/drawing/2010/main" val="0"/>
@@ -3631,7 +3845,7 @@
                     <pic:cNvPicPr/>
                   </pic:nvPicPr>
                   <pic:blipFill>
-                    <a:blip r:embed="rId26" cstate="print">
+                    <a:blip r:embed="rId28" cstate="print">
                       <a:extLst>
                         <a:ext uri="{28A0092B-C50C-407E-A947-70E740481C1C}">
                           <a14:useLocalDpi xmlns:a14="http://schemas.microsoft.com/office/drawing/2010/main" val="0"/>
@@ -3671,7 +3885,6 @@
           <w:bCs/>
           <w:noProof/>
         </w:rPr>
-        <w:lastRenderedPageBreak/>
         <w:drawing>
           <wp:inline distT="0" distB="0" distL="0" distR="0" wp14:anchorId="078092EF" wp14:editId="4911D0D4">
             <wp:extent cx="4178808" cy="1883664"/>
@@ -3688,7 +3901,7 @@
                     <pic:cNvPicPr/>
                   </pic:nvPicPr>
                   <pic:blipFill>
-                    <a:blip r:embed="rId27" cstate="print">
+                    <a:blip r:embed="rId29" cstate="print">
                       <a:extLst>
                         <a:ext uri="{28A0092B-C50C-407E-A947-70E740481C1C}">
                           <a14:useLocalDpi xmlns:a14="http://schemas.microsoft.com/office/drawing/2010/main" val="0"/>
@@ -3727,6 +3940,7 @@
           <w:b/>
           <w:bCs/>
         </w:rPr>
+        <w:lastRenderedPageBreak/>
         <w:t>Drag &amp; Drop Area</w:t>
       </w:r>
       <w:r>
@@ -3815,7 +4029,7 @@
       <w:pPr>
         <w:pStyle w:val="Heading1"/>
       </w:pPr>
-      <w:bookmarkStart w:id="6" w:name="_Toc209186717"/>
+      <w:bookmarkStart w:id="6" w:name="_Toc209529575"/>
       <w:r>
         <w:t>Troubleshooting</w:t>
       </w:r>
@@ -3870,7 +4084,7 @@
       <w:r>
         <w:t>Download Python 3.8+ from </w:t>
       </w:r>
-      <w:hyperlink r:id="rId28" w:history="1">
+      <w:hyperlink r:id="rId30" w:history="1">
         <w:r>
           <w:rPr>
             <w:rStyle w:val="Hyperlink"/>
@@ -3888,15 +4102,6 @@
       </w:pPr>
       <w:r>
         <w:rPr>
-          <w:rFonts w:ascii="Segoe UI Emoji" w:hAnsi="Segoe UI Emoji" w:cs="Segoe UI Emoji"/>
-        </w:rPr>
-        <w:t>⚠️</w:t>
-      </w:r>
-      <w:r>
-        <w:t> </w:t>
-      </w:r>
-      <w:r>
-        <w:rPr>
           <w:b/>
           <w:bCs/>
         </w:rPr>
@@ -3962,7 +4167,7 @@
       <w:r>
         <w:t>Download Node.js LTS from </w:t>
       </w:r>
-      <w:hyperlink r:id="rId29" w:history="1">
+      <w:hyperlink r:id="rId31" w:history="1">
         <w:r>
           <w:rPr>
             <w:rStyle w:val="Hyperlink"/>
@@ -4009,21 +4214,149 @@
       </w:r>
       <w:proofErr w:type="spellEnd"/>
       <w:r>
-        <w:t xml:space="preserve"> --version</w:t>
-      </w:r>
-    </w:p>
-    <w:p>
-      <w:pPr>
-        <w:rPr>
-          <w:b/>
-          <w:bCs/>
-        </w:rPr>
-      </w:pPr>
-      <w:r>
-        <w:rPr>
-          <w:b/>
-          <w:bCs/>
-        </w:rPr>
+        <w:t xml:space="preserve"> </w:t>
+      </w:r>
+      <w:r>
+        <w:t>–</w:t>
+      </w:r>
+      <w:r>
+        <w:t>version</w:t>
+      </w:r>
+    </w:p>
+    <w:p>
+      <w:pPr>
+        <w:rPr>
+          <w:b/>
+          <w:bCs/>
+        </w:rPr>
+      </w:pPr>
+      <w:r>
+        <w:rPr>
+          <w:b/>
+          <w:bCs/>
+        </w:rPr>
+        <w:t>Problem: “Java is not installed” error</w:t>
+      </w:r>
+    </w:p>
+    <w:p>
+      <w:r>
+        <w:rPr>
+          <w:b/>
+          <w:bCs/>
+        </w:rPr>
+        <w:t>Solution:</w:t>
+      </w:r>
+    </w:p>
+    <w:p>
+      <w:pPr>
+        <w:pStyle w:val="ListParagraph"/>
+        <w:numPr>
+          <w:ilvl w:val="0"/>
+          <w:numId w:val="90"/>
+        </w:numPr>
+      </w:pPr>
+      <w:r>
+        <w:t>Download JDK 17+ from</w:t>
+      </w:r>
+      <w:r>
+        <w:t xml:space="preserve"> </w:t>
+      </w:r>
+      <w:hyperlink r:id="rId32" w:history="1">
+        <w:proofErr w:type="spellStart"/>
+        <w:r>
+          <w:rPr>
+            <w:rStyle w:val="Hyperlink"/>
+          </w:rPr>
+          <w:t>Adoptium</w:t>
+        </w:r>
+        <w:proofErr w:type="spellEnd"/>
+        <w:r>
+          <w:rPr>
+            <w:rStyle w:val="Hyperlink"/>
+          </w:rPr>
+          <w:t xml:space="preserve"> </w:t>
+        </w:r>
+        <w:proofErr w:type="spellStart"/>
+        <w:r>
+          <w:rPr>
+            <w:rStyle w:val="Hyperlink"/>
+          </w:rPr>
+          <w:t>Temurin</w:t>
+        </w:r>
+        <w:proofErr w:type="spellEnd"/>
+      </w:hyperlink>
+      <w:r>
+        <w:t xml:space="preserve"> </w:t>
+      </w:r>
+      <w:r>
+        <w:t xml:space="preserve">or </w:t>
+      </w:r>
+      <w:hyperlink r:id="rId33" w:history="1">
+        <w:r>
+          <w:rPr>
+            <w:rStyle w:val="Hyperlink"/>
+          </w:rPr>
+          <w:t>Oracle JDK</w:t>
+        </w:r>
+      </w:hyperlink>
+    </w:p>
+    <w:p>
+      <w:pPr>
+        <w:numPr>
+          <w:ilvl w:val="0"/>
+          <w:numId w:val="90"/>
+        </w:numPr>
+      </w:pPr>
+      <w:r>
+        <w:rPr>
+          <w:b/>
+          <w:bCs/>
+        </w:rPr>
+        <w:t xml:space="preserve">CRITICAL: </w:t>
+      </w:r>
+      <w:r>
+        <w:t>Set JAVA_HOME and “Add bin to PATH”</w:t>
+      </w:r>
+    </w:p>
+    <w:p>
+      <w:pPr>
+        <w:numPr>
+          <w:ilvl w:val="0"/>
+          <w:numId w:val="90"/>
+        </w:numPr>
+      </w:pPr>
+      <w:r>
+        <w:t>Restart Command Prompt/Terminal</w:t>
+      </w:r>
+    </w:p>
+    <w:p>
+      <w:pPr>
+        <w:numPr>
+          <w:ilvl w:val="0"/>
+          <w:numId w:val="90"/>
+        </w:numPr>
+      </w:pPr>
+      <w:r>
+        <w:t>Verify with</w:t>
+      </w:r>
+      <w:r>
+        <w:t>: java -version</w:t>
+      </w:r>
+    </w:p>
+    <w:p/>
+    <w:p>
+      <w:pPr>
+        <w:rPr>
+          <w:b/>
+          <w:bCs/>
+        </w:rPr>
+      </w:pPr>
+      <w:r>
+        <w:rPr>
+          <w:b/>
+          <w:bCs/>
+        </w:rPr>
+        <w:lastRenderedPageBreak/>
         <w:t xml:space="preserve">Problem: </w:t>
       </w:r>
       <w:r>
@@ -4040,7 +4373,6 @@
           <w:b/>
           <w:bCs/>
         </w:rPr>
-        <w:lastRenderedPageBreak/>
         <w:t>Solution:</w:t>
       </w:r>
     </w:p>
@@ -4404,6 +4736,7 @@
           <w:b/>
           <w:bCs/>
         </w:rPr>
+        <w:lastRenderedPageBreak/>
         <w:t>Problem: Grammar checking is slow or fails</w:t>
       </w:r>
     </w:p>
@@ -4413,7 +4746,6 @@
           <w:b/>
           <w:bCs/>
         </w:rPr>
-        <w:lastRenderedPageBreak/>
         <w:t>Solutions:</w:t>
       </w:r>
     </w:p>
@@ -4828,6 +5160,7 @@
           <w:b/>
           <w:bCs/>
         </w:rPr>
+        <w:lastRenderedPageBreak/>
         <w:t>Optimization:</w:t>
       </w:r>
       <w:r>
@@ -4846,7 +5179,6 @@
           <w:b/>
           <w:bCs/>
         </w:rPr>
-        <w:lastRenderedPageBreak/>
         <w:t>Problem: High memory usage</w:t>
       </w:r>
     </w:p>
@@ -5264,6 +5596,7 @@
           <w:b/>
           <w:bCs/>
         </w:rPr>
+        <w:lastRenderedPageBreak/>
         <w:t>Data integrity:</w:t>
       </w:r>
       <w:r>
@@ -5282,7 +5615,6 @@
           <w:b/>
           <w:bCs/>
         </w:rPr>
-        <w:lastRenderedPageBreak/>
         <w:t>Encoding:</w:t>
       </w:r>
       <w:r>
@@ -5414,7 +5746,7 @@
       <w:pPr>
         <w:pStyle w:val="Heading1"/>
       </w:pPr>
-      <w:bookmarkStart w:id="7" w:name="_Toc209186718"/>
+      <w:bookmarkStart w:id="7" w:name="_Toc209529576"/>
       <w:r>
         <w:t>FAQ</w:t>
       </w:r>
@@ -5536,19 +5868,17 @@
       <w:r>
         <w:t xml:space="preserve"> However, we kindly advise that if you are not familiar with Jinja codes, please avoid removing or editing them to ensure everything works smoothly.</w:t>
       </w:r>
-    </w:p>
-    <w:p>
-      <w:pPr>
-        <w:rPr>
-          <w:b/>
-          <w:bCs/>
-        </w:rPr>
-      </w:pPr>
-      <w:r>
-        <w:rPr>
-          <w:b/>
-          <w:bCs/>
-        </w:rPr>
+      <w:r>
+        <w:br w:type="page"/>
+      </w:r>
+    </w:p>
+    <w:p>
+      <w:r>
+        <w:rPr>
+          <w:b/>
+          <w:bCs/>
+        </w:rPr>
+        <w:lastRenderedPageBreak/>
         <w:t>Technical Questions</w:t>
       </w:r>
     </w:p>
@@ -5578,7 +5908,6 @@
           <w:b/>
           <w:bCs/>
         </w:rPr>
-        <w:lastRenderedPageBreak/>
         <w:t>Q: Can I run this on a server?</w:t>
       </w:r>
       <w:r>
@@ -5752,11 +6081,17 @@
       </w:r>
     </w:p>
     <w:p>
+      <w:r>
+        <w:br w:type="page"/>
+      </w:r>
+    </w:p>
+    <w:p>
       <w:pPr>
         <w:pStyle w:val="Heading1"/>
       </w:pPr>
-      <w:bookmarkStart w:id="8" w:name="_Toc209186719"/>
-      <w:r>
+      <w:bookmarkStart w:id="8" w:name="_Toc209529577"/>
+      <w:r>
+        <w:lastRenderedPageBreak/>
         <w:t>Version History and Changelog</w:t>
       </w:r>
       <w:bookmarkEnd w:id="8"/>
@@ -5824,7 +6159,6 @@
           <w:b/>
           <w:bCs/>
         </w:rPr>
-        <w:lastRenderedPageBreak/>
         <w:t>Document Generation</w:t>
       </w:r>
       <w:r>
@@ -5947,7 +6281,7 @@
       <w:pPr>
         <w:pStyle w:val="Heading1"/>
       </w:pPr>
-      <w:bookmarkStart w:id="9" w:name="_Toc209186720"/>
+      <w:bookmarkStart w:id="9" w:name="_Toc209529578"/>
       <w:r>
         <w:t>License and Legal</w:t>
       </w:r>
@@ -6138,6 +6472,7 @@
         </w:numPr>
       </w:pPr>
       <w:r>
+        <w:lastRenderedPageBreak/>
         <w:t xml:space="preserve">Grammar checking sends only text snippets to </w:t>
       </w:r>
       <w:proofErr w:type="spellStart"/>
@@ -6191,7 +6526,6 @@
         </w:numPr>
       </w:pPr>
       <w:r>
-        <w:lastRenderedPageBreak/>
         <w:t>Run only on trusted networks</w:t>
       </w:r>
     </w:p>
@@ -6239,7 +6573,7 @@
       <w:pPr>
         <w:pStyle w:val="Heading1"/>
       </w:pPr>
-      <w:bookmarkStart w:id="10" w:name="_Toc209186721"/>
+      <w:bookmarkStart w:id="10" w:name="_Toc209529579"/>
       <w:r>
         <w:t>Contact Information</w:t>
       </w:r>
@@ -6476,6 +6810,7 @@
     </w:p>
     <w:p>
       <w:r>
+        <w:lastRenderedPageBreak/>
         <w:pict w14:anchorId="25D27F25">
           <v:rect id="_x0000_i1037" style="width:0;height:.75pt" o:hralign="center" o:hrstd="t" o:hrnoshade="t" o:hr="t" fillcolor="#839496" stroked="f"/>
         </w:pict>
@@ -6501,7 +6836,6 @@
     </w:p>
     <w:p>
       <w:r>
-        <w:lastRenderedPageBreak/>
         <w:pict w14:anchorId="17647660">
           <v:rect id="_x0000_i1038" style="width:0;height:.75pt" o:hralign="center" o:hrstd="t" o:hrnoshade="t" o:hr="t" fillcolor="#839496" stroked="f"/>
         </w:pict>
@@ -6581,10 +6915,123 @@
 <w:numbering xmlns:wpc="http://schemas.microsoft.com/office/word/2010/wordprocessingCanvas" xmlns:cx="http://schemas.microsoft.com/office/drawing/2014/chartex" xmlns:cx1="http://schemas.microsoft.com/office/drawing/2015/9/8/chartex" xmlns:cx2="http://schemas.microsoft.com/office/drawing/2015/10/21/chartex" xmlns:cx3="http://schemas.microsoft.com/office/drawing/2016/5/9/chartex" xmlns:cx4="http://schemas.microsoft.com/office/drawing/2016/5/10/chartex" xmlns:cx5="http://schemas.microsoft.com/office/drawing/2016/5/11/chartex" xmlns:cx6="http://schemas.microsoft.com/office/drawing/2016/5/12/chartex" xmlns:cx7="http://schemas.microsoft.com/office/drawing/2016/5/13/chartex" xmlns:cx8="http://schemas.microsoft.com/office/drawing/2016/5/14/chartex" xmlns:mc="http://schemas.openxmlformats.org/markup-compatibility/2006" xmlns:aink="http://schemas.microsoft.com/office/drawing/2016/ink" xmlns:am3d="http://schemas.microsoft.com/office/drawing/2017/model3d" xmlns:o="urn:schemas-microsoft-com:office:office" xmlns:oel="http://schemas.microsoft.com/office/2019/extlst" xmlns:r="http://schemas.openxmlformats.org/officeDocument/2006/relationships" xmlns:m="http://schemas.openxmlformats.org/officeDocument/2006/math" xmlns:v="urn:schemas-microsoft-com:vml" xmlns:wp14="http://schemas.microsoft.com/office/word/2010/wordprocessingDrawing" xmlns:wp="http://schemas.openxmlformats.org/drawingml/2006/wordprocessingDrawing" xmlns:w10="urn:schemas-microsoft-com:office:word" xmlns:w="http://schemas.openxmlformats.org/wordprocessingml/2006/main" xmlns:w14="http://schemas.microsoft.com/office/word/2010/wordml" xmlns:w15="http://schemas.microsoft.com/office/word/2012/wordml" xmlns:w16cex="http://schemas.microsoft.com/office/word/2018/wordml/cex" xmlns:w16cid="http://schemas.microsoft.com/office/word/2016/wordml/cid" xmlns:w16="http://schemas.microsoft.com/office/word/2018/wordml" xmlns:w16du="http://schemas.microsoft.com/office/word/2023/wordml/word16du" xmlns:w16sdtdh="http://schemas.microsoft.com/office/word/2020/wordml/sdtdatahash" xmlns:w16sdtfl="http://schemas.microsoft.com/office/word/2024/wordml/sdtformatlock" xmlns:w16se="http://schemas.microsoft.com/office/word/2015/wordml/symex" xmlns:wpg="http://schemas.microsoft.com/office/word/2010/wordprocessingGroup" xmlns:wpi="http://schemas.microsoft.com/office/word/2010/wordprocessingInk" xmlns:wne="http://schemas.microsoft.com/office/word/2006/wordml" xmlns:wps="http://schemas.microsoft.com/office/word/2010/wordprocessingShape" mc:Ignorable="w14 w15 w16se w16cid w16 w16cex w16sdtdh w16sdtfl w16du wp14">
   <w:numPicBullet w:numPicBulletId="0">
     <w:pict>
-      <v:rect id="_x0000_i1031" style="width:0;height:.75pt" o:hralign="center" o:bullet="t" o:hrstd="t" o:hrnoshade="t" o:hr="t" fillcolor="#839496" stroked="f"/>
+      <v:rect id="_x0000_i1153" style="width:0;height:.75pt" o:hralign="center" o:bullet="t" o:hrstd="t" o:hrnoshade="t" o:hr="t" fillcolor="#839496" stroked="f"/>
     </w:pict>
   </w:numPicBullet>
   <w:abstractNum w:abstractNumId="0" w15:restartNumberingAfterBreak="0">
+    <w:nsid w:val="004E5B61"/>
+    <w:multiLevelType w:val="multilevel"/>
+    <w:tmpl w:val="C30054BE"/>
+    <w:lvl w:ilvl="0">
+      <w:start w:val="1"/>
+      <w:numFmt w:val="decimal"/>
+      <w:lvlText w:val="%1."/>
+      <w:lvlJc w:val="left"/>
+      <w:pPr>
+        <w:tabs>
+          <w:tab w:val="num" w:pos="720"/>
+        </w:tabs>
+        <w:ind w:left="720" w:hanging="360"/>
+      </w:pPr>
+    </w:lvl>
+    <w:lvl w:ilvl="1" w:tentative="1">
+      <w:start w:val="1"/>
+      <w:numFmt w:val="decimal"/>
+      <w:lvlText w:val="%2."/>
+      <w:lvlJc w:val="left"/>
+      <w:pPr>
+        <w:tabs>
+          <w:tab w:val="num" w:pos="1440"/>
+        </w:tabs>
+        <w:ind w:left="1440" w:hanging="360"/>
+      </w:pPr>
+    </w:lvl>
+    <w:lvl w:ilvl="2" w:tentative="1">
+      <w:start w:val="1"/>
+      <w:numFmt w:val="decimal"/>
+      <w:lvlText w:val="%3."/>
+      <w:lvlJc w:val="left"/>
+      <w:pPr>
+        <w:tabs>
+          <w:tab w:val="num" w:pos="2160"/>
+        </w:tabs>
+        <w:ind w:left="2160" w:hanging="360"/>
+      </w:pPr>
+    </w:lvl>
+    <w:lvl w:ilvl="3" w:tentative="1">
+      <w:start w:val="1"/>
+      <w:numFmt w:val="decimal"/>
+      <w:lvlText w:val="%4."/>
+      <w:lvlJc w:val="left"/>
+      <w:pPr>
+        <w:tabs>
+          <w:tab w:val="num" w:pos="2880"/>
+        </w:tabs>
+        <w:ind w:left="2880" w:hanging="360"/>
+      </w:pPr>
+    </w:lvl>
+    <w:lvl w:ilvl="4" w:tentative="1">
+      <w:start w:val="1"/>
+      <w:numFmt w:val="decimal"/>
+      <w:lvlText w:val="%5."/>
+      <w:lvlJc w:val="left"/>
+      <w:pPr>
+        <w:tabs>
+          <w:tab w:val="num" w:pos="3600"/>
+        </w:tabs>
+        <w:ind w:left="3600" w:hanging="360"/>
+      </w:pPr>
+    </w:lvl>
+    <w:lvl w:ilvl="5" w:tentative="1">
+      <w:start w:val="1"/>
+      <w:numFmt w:val="decimal"/>
+      <w:lvlText w:val="%6."/>
+      <w:lvlJc w:val="left"/>
+      <w:pPr>
+        <w:tabs>
+          <w:tab w:val="num" w:pos="4320"/>
+        </w:tabs>
+        <w:ind w:left="4320" w:hanging="360"/>
+      </w:pPr>
+    </w:lvl>
+    <w:lvl w:ilvl="6" w:tentative="1">
+      <w:start w:val="1"/>
+      <w:numFmt w:val="decimal"/>
+      <w:lvlText w:val="%7."/>
+      <w:lvlJc w:val="left"/>
+      <w:pPr>
+        <w:tabs>
+          <w:tab w:val="num" w:pos="5040"/>
+        </w:tabs>
+        <w:ind w:left="5040" w:hanging="360"/>
+      </w:pPr>
+    </w:lvl>
+    <w:lvl w:ilvl="7" w:tentative="1">
+      <w:start w:val="1"/>
+      <w:numFmt w:val="decimal"/>
+      <w:lvlText w:val="%8."/>
+      <w:lvlJc w:val="left"/>
+      <w:pPr>
+        <w:tabs>
+          <w:tab w:val="num" w:pos="5760"/>
+        </w:tabs>
+        <w:ind w:left="5760" w:hanging="360"/>
+      </w:pPr>
+    </w:lvl>
+    <w:lvl w:ilvl="8" w:tentative="1">
+      <w:start w:val="1"/>
+      <w:numFmt w:val="decimal"/>
+      <w:lvlText w:val="%9."/>
+      <w:lvlJc w:val="left"/>
+      <w:pPr>
+        <w:tabs>
+          <w:tab w:val="num" w:pos="6480"/>
+        </w:tabs>
+        <w:ind w:left="6480" w:hanging="360"/>
+      </w:pPr>
+    </w:lvl>
+  </w:abstractNum>
+  <w:abstractNum w:abstractNumId="1" w15:restartNumberingAfterBreak="0">
     <w:nsid w:val="00D46F60"/>
     <w:multiLevelType w:val="multilevel"/>
     <w:tmpl w:val="EA767158"/>
@@ -6733,7 +7180,7 @@
       </w:rPr>
     </w:lvl>
   </w:abstractNum>
-  <w:abstractNum w:abstractNumId="1" w15:restartNumberingAfterBreak="0">
+  <w:abstractNum w:abstractNumId="2" w15:restartNumberingAfterBreak="0">
     <w:nsid w:val="08541FF6"/>
     <w:multiLevelType w:val="multilevel"/>
     <w:tmpl w:val="8E7E1776"/>
@@ -6882,7 +7329,7 @@
       </w:rPr>
     </w:lvl>
   </w:abstractNum>
-  <w:abstractNum w:abstractNumId="2" w15:restartNumberingAfterBreak="0">
+  <w:abstractNum w:abstractNumId="3" w15:restartNumberingAfterBreak="0">
     <w:nsid w:val="09DD08F0"/>
     <w:multiLevelType w:val="multilevel"/>
     <w:tmpl w:val="3C2485D2"/>
@@ -7031,7 +7478,7 @@
       </w:rPr>
     </w:lvl>
   </w:abstractNum>
-  <w:abstractNum w:abstractNumId="3" w15:restartNumberingAfterBreak="0">
+  <w:abstractNum w:abstractNumId="4" w15:restartNumberingAfterBreak="0">
     <w:nsid w:val="0A84191A"/>
     <w:multiLevelType w:val="multilevel"/>
     <w:tmpl w:val="4342B9A6"/>
@@ -7180,7 +7627,7 @@
       </w:rPr>
     </w:lvl>
   </w:abstractNum>
-  <w:abstractNum w:abstractNumId="4" w15:restartNumberingAfterBreak="0">
+  <w:abstractNum w:abstractNumId="5" w15:restartNumberingAfterBreak="0">
     <w:nsid w:val="0CB9565B"/>
     <w:multiLevelType w:val="multilevel"/>
     <w:tmpl w:val="4CAA6ED4"/>
@@ -7329,7 +7776,7 @@
       </w:rPr>
     </w:lvl>
   </w:abstractNum>
-  <w:abstractNum w:abstractNumId="5" w15:restartNumberingAfterBreak="0">
+  <w:abstractNum w:abstractNumId="6" w15:restartNumberingAfterBreak="0">
     <w:nsid w:val="0CFE269B"/>
     <w:multiLevelType w:val="multilevel"/>
     <w:tmpl w:val="9572C84A"/>
@@ -7442,7 +7889,7 @@
       </w:pPr>
     </w:lvl>
   </w:abstractNum>
-  <w:abstractNum w:abstractNumId="6" w15:restartNumberingAfterBreak="0">
+  <w:abstractNum w:abstractNumId="7" w15:restartNumberingAfterBreak="0">
     <w:nsid w:val="0E690A4C"/>
     <w:multiLevelType w:val="multilevel"/>
     <w:tmpl w:val="7E60A7CC"/>
@@ -7591,7 +8038,96 @@
       </w:rPr>
     </w:lvl>
   </w:abstractNum>
-  <w:abstractNum w:abstractNumId="7" w15:restartNumberingAfterBreak="0">
+  <w:abstractNum w:abstractNumId="8" w15:restartNumberingAfterBreak="0">
+    <w:nsid w:val="0E8B2BB3"/>
+    <w:multiLevelType w:val="hybridMultilevel"/>
+    <w:tmpl w:val="6270C2C8"/>
+    <w:lvl w:ilvl="0" w:tplc="0409000F">
+      <w:start w:val="1"/>
+      <w:numFmt w:val="decimal"/>
+      <w:lvlText w:val="%1."/>
+      <w:lvlJc w:val="left"/>
+      <w:pPr>
+        <w:ind w:left="720" w:hanging="360"/>
+      </w:pPr>
+      <w:rPr>
+        <w:rFonts w:hint="default"/>
+      </w:rPr>
+    </w:lvl>
+    <w:lvl w:ilvl="1" w:tplc="04090019" w:tentative="1">
+      <w:start w:val="1"/>
+      <w:numFmt w:val="lowerLetter"/>
+      <w:lvlText w:val="%2."/>
+      <w:lvlJc w:val="left"/>
+      <w:pPr>
+        <w:ind w:left="1440" w:hanging="360"/>
+      </w:pPr>
+    </w:lvl>
+    <w:lvl w:ilvl="2" w:tplc="0409001B" w:tentative="1">
+      <w:start w:val="1"/>
+      <w:numFmt w:val="lowerRoman"/>
+      <w:lvlText w:val="%3."/>
+      <w:lvlJc w:val="right"/>
+      <w:pPr>
+        <w:ind w:left="2160" w:hanging="180"/>
+      </w:pPr>
+    </w:lvl>
+    <w:lvl w:ilvl="3" w:tplc="0409000F" w:tentative="1">
+      <w:start w:val="1"/>
+      <w:numFmt w:val="decimal"/>
+      <w:lvlText w:val="%4."/>
+      <w:lvlJc w:val="left"/>
+      <w:pPr>
+        <w:ind w:left="2880" w:hanging="360"/>
+      </w:pPr>
+    </w:lvl>
+    <w:lvl w:ilvl="4" w:tplc="04090019" w:tentative="1">
+      <w:start w:val="1"/>
+      <w:numFmt w:val="lowerLetter"/>
+      <w:lvlText w:val="%5."/>
+      <w:lvlJc w:val="left"/>
+      <w:pPr>
+        <w:ind w:left="3600" w:hanging="360"/>
+      </w:pPr>
+    </w:lvl>
+    <w:lvl w:ilvl="5" w:tplc="0409001B" w:tentative="1">
+      <w:start w:val="1"/>
+      <w:numFmt w:val="lowerRoman"/>
+      <w:lvlText w:val="%6."/>
+      <w:lvlJc w:val="right"/>
+      <w:pPr>
+        <w:ind w:left="4320" w:hanging="180"/>
+      </w:pPr>
+    </w:lvl>
+    <w:lvl w:ilvl="6" w:tplc="0409000F" w:tentative="1">
+      <w:start w:val="1"/>
+      <w:numFmt w:val="decimal"/>
+      <w:lvlText w:val="%7."/>
+      <w:lvlJc w:val="left"/>
+      <w:pPr>
+        <w:ind w:left="5040" w:hanging="360"/>
+      </w:pPr>
+    </w:lvl>
+    <w:lvl w:ilvl="7" w:tplc="04090019" w:tentative="1">
+      <w:start w:val="1"/>
+      <w:numFmt w:val="lowerLetter"/>
+      <w:lvlText w:val="%8."/>
+      <w:lvlJc w:val="left"/>
+      <w:pPr>
+        <w:ind w:left="5760" w:hanging="360"/>
+      </w:pPr>
+    </w:lvl>
+    <w:lvl w:ilvl="8" w:tplc="0409001B" w:tentative="1">
+      <w:start w:val="1"/>
+      <w:numFmt w:val="lowerRoman"/>
+      <w:lvlText w:val="%9."/>
+      <w:lvlJc w:val="right"/>
+      <w:pPr>
+        <w:ind w:left="6480" w:hanging="180"/>
+      </w:pPr>
+    </w:lvl>
+  </w:abstractNum>
+  <w:abstractNum w:abstractNumId="9" w15:restartNumberingAfterBreak="0">
     <w:nsid w:val="0EE52B8A"/>
     <w:multiLevelType w:val="multilevel"/>
     <w:tmpl w:val="F362A7A4"/>
@@ -7740,7 +8276,7 @@
       </w:rPr>
     </w:lvl>
   </w:abstractNum>
-  <w:abstractNum w:abstractNumId="8" w15:restartNumberingAfterBreak="0">
+  <w:abstractNum w:abstractNumId="10" w15:restartNumberingAfterBreak="0">
     <w:nsid w:val="1129796F"/>
     <w:multiLevelType w:val="multilevel"/>
     <w:tmpl w:val="C1AC976E"/>
@@ -7889,7 +8425,7 @@
       </w:rPr>
     </w:lvl>
   </w:abstractNum>
-  <w:abstractNum w:abstractNumId="9" w15:restartNumberingAfterBreak="0">
+  <w:abstractNum w:abstractNumId="11" w15:restartNumberingAfterBreak="0">
     <w:nsid w:val="11CE3BA5"/>
     <w:multiLevelType w:val="multilevel"/>
     <w:tmpl w:val="E25A2452"/>
@@ -8038,7 +8574,7 @@
       </w:rPr>
     </w:lvl>
   </w:abstractNum>
-  <w:abstractNum w:abstractNumId="10" w15:restartNumberingAfterBreak="0">
+  <w:abstractNum w:abstractNumId="12" w15:restartNumberingAfterBreak="0">
     <w:nsid w:val="12B26484"/>
     <w:multiLevelType w:val="multilevel"/>
     <w:tmpl w:val="B69CEF64"/>
@@ -8151,7 +8687,7 @@
       </w:pPr>
     </w:lvl>
   </w:abstractNum>
-  <w:abstractNum w:abstractNumId="11" w15:restartNumberingAfterBreak="0">
+  <w:abstractNum w:abstractNumId="13" w15:restartNumberingAfterBreak="0">
     <w:nsid w:val="145952C7"/>
     <w:multiLevelType w:val="multilevel"/>
     <w:tmpl w:val="C1D6CE86"/>
@@ -8300,7 +8836,7 @@
       </w:rPr>
     </w:lvl>
   </w:abstractNum>
-  <w:abstractNum w:abstractNumId="12" w15:restartNumberingAfterBreak="0">
+  <w:abstractNum w:abstractNumId="14" w15:restartNumberingAfterBreak="0">
     <w:nsid w:val="187C7AD4"/>
     <w:multiLevelType w:val="multilevel"/>
     <w:tmpl w:val="F8348330"/>
@@ -8449,7 +8985,93 @@
       </w:rPr>
     </w:lvl>
   </w:abstractNum>
-  <w:abstractNum w:abstractNumId="13" w15:restartNumberingAfterBreak="0">
+  <w:abstractNum w:abstractNumId="15" w15:restartNumberingAfterBreak="0">
+    <w:nsid w:val="18B45703"/>
+    <w:multiLevelType w:val="hybridMultilevel"/>
+    <w:tmpl w:val="B4C0AAFC"/>
+    <w:lvl w:ilvl="0" w:tplc="0409000F">
+      <w:start w:val="1"/>
+      <w:numFmt w:val="decimal"/>
+      <w:lvlText w:val="%1."/>
+      <w:lvlJc w:val="left"/>
+      <w:pPr>
+        <w:ind w:left="1440" w:hanging="360"/>
+      </w:pPr>
+    </w:lvl>
+    <w:lvl w:ilvl="1" w:tplc="04090019" w:tentative="1">
+      <w:start w:val="1"/>
+      <w:numFmt w:val="lowerLetter"/>
+      <w:lvlText w:val="%2."/>
+      <w:lvlJc w:val="left"/>
+      <w:pPr>
+        <w:ind w:left="2160" w:hanging="360"/>
+      </w:pPr>
+    </w:lvl>
+    <w:lvl w:ilvl="2" w:tplc="0409001B" w:tentative="1">
+      <w:start w:val="1"/>
+      <w:numFmt w:val="lowerRoman"/>
+      <w:lvlText w:val="%3."/>
+      <w:lvlJc w:val="right"/>
+      <w:pPr>
+        <w:ind w:left="2880" w:hanging="180"/>
+      </w:pPr>
+    </w:lvl>
+    <w:lvl w:ilvl="3" w:tplc="0409000F" w:tentative="1">
+      <w:start w:val="1"/>
+      <w:numFmt w:val="decimal"/>
+      <w:lvlText w:val="%4."/>
+      <w:lvlJc w:val="left"/>
+      <w:pPr>
+        <w:ind w:left="3600" w:hanging="360"/>
+      </w:pPr>
+    </w:lvl>
+    <w:lvl w:ilvl="4" w:tplc="04090019" w:tentative="1">
+      <w:start w:val="1"/>
+      <w:numFmt w:val="lowerLetter"/>
+      <w:lvlText w:val="%5."/>
+      <w:lvlJc w:val="left"/>
+      <w:pPr>
+        <w:ind w:left="4320" w:hanging="360"/>
+      </w:pPr>
+    </w:lvl>
+    <w:lvl w:ilvl="5" w:tplc="0409001B" w:tentative="1">
+      <w:start w:val="1"/>
+      <w:numFmt w:val="lowerRoman"/>
+      <w:lvlText w:val="%6."/>
+      <w:lvlJc w:val="right"/>
+      <w:pPr>
+        <w:ind w:left="5040" w:hanging="180"/>
+      </w:pPr>
+    </w:lvl>
+    <w:lvl w:ilvl="6" w:tplc="0409000F" w:tentative="1">
+      <w:start w:val="1"/>
+      <w:numFmt w:val="decimal"/>
+      <w:lvlText w:val="%7."/>
+      <w:lvlJc w:val="left"/>
+      <w:pPr>
+        <w:ind w:left="5760" w:hanging="360"/>
+      </w:pPr>
+    </w:lvl>
+    <w:lvl w:ilvl="7" w:tplc="04090019" w:tentative="1">
+      <w:start w:val="1"/>
+      <w:numFmt w:val="lowerLetter"/>
+      <w:lvlText w:val="%8."/>
+      <w:lvlJc w:val="left"/>
+      <w:pPr>
+        <w:ind w:left="6480" w:hanging="360"/>
+      </w:pPr>
+    </w:lvl>
+    <w:lvl w:ilvl="8" w:tplc="0409001B" w:tentative="1">
+      <w:start w:val="1"/>
+      <w:numFmt w:val="lowerRoman"/>
+      <w:lvlText w:val="%9."/>
+      <w:lvlJc w:val="right"/>
+      <w:pPr>
+        <w:ind w:left="7200" w:hanging="180"/>
+      </w:pPr>
+    </w:lvl>
+  </w:abstractNum>
+  <w:abstractNum w:abstractNumId="16" w15:restartNumberingAfterBreak="0">
     <w:nsid w:val="1C7915FC"/>
     <w:multiLevelType w:val="multilevel"/>
     <w:tmpl w:val="3460A7AA"/>
@@ -8598,7 +9220,7 @@
       </w:rPr>
     </w:lvl>
   </w:abstractNum>
-  <w:abstractNum w:abstractNumId="14" w15:restartNumberingAfterBreak="0">
+  <w:abstractNum w:abstractNumId="17" w15:restartNumberingAfterBreak="0">
     <w:nsid w:val="1E51396A"/>
     <w:multiLevelType w:val="multilevel"/>
     <w:tmpl w:val="9530C20E"/>
@@ -8711,7 +9333,7 @@
       </w:pPr>
     </w:lvl>
   </w:abstractNum>
-  <w:abstractNum w:abstractNumId="15" w15:restartNumberingAfterBreak="0">
+  <w:abstractNum w:abstractNumId="18" w15:restartNumberingAfterBreak="0">
     <w:nsid w:val="1F320B6A"/>
     <w:multiLevelType w:val="multilevel"/>
     <w:tmpl w:val="484A9BC0"/>
@@ -8824,7 +9446,7 @@
       </w:pPr>
     </w:lvl>
   </w:abstractNum>
-  <w:abstractNum w:abstractNumId="16" w15:restartNumberingAfterBreak="0">
+  <w:abstractNum w:abstractNumId="19" w15:restartNumberingAfterBreak="0">
     <w:nsid w:val="226F3A12"/>
     <w:multiLevelType w:val="multilevel"/>
     <w:tmpl w:val="E9EA4AEE"/>
@@ -8941,7 +9563,7 @@
       </w:pPr>
     </w:lvl>
   </w:abstractNum>
-  <w:abstractNum w:abstractNumId="17" w15:restartNumberingAfterBreak="0">
+  <w:abstractNum w:abstractNumId="20" w15:restartNumberingAfterBreak="0">
     <w:nsid w:val="229A1C10"/>
     <w:multiLevelType w:val="multilevel"/>
     <w:tmpl w:val="95487C8A"/>
@@ -9054,7 +9676,7 @@
       </w:pPr>
     </w:lvl>
   </w:abstractNum>
-  <w:abstractNum w:abstractNumId="18" w15:restartNumberingAfterBreak="0">
+  <w:abstractNum w:abstractNumId="21" w15:restartNumberingAfterBreak="0">
     <w:nsid w:val="24A76233"/>
     <w:multiLevelType w:val="multilevel"/>
     <w:tmpl w:val="362ECC80"/>
@@ -9203,7 +9825,7 @@
       </w:rPr>
     </w:lvl>
   </w:abstractNum>
-  <w:abstractNum w:abstractNumId="19" w15:restartNumberingAfterBreak="0">
+  <w:abstractNum w:abstractNumId="22" w15:restartNumberingAfterBreak="0">
     <w:nsid w:val="24E23E4C"/>
     <w:multiLevelType w:val="multilevel"/>
     <w:tmpl w:val="501EE38A"/>
@@ -9352,7 +9974,120 @@
       </w:rPr>
     </w:lvl>
   </w:abstractNum>
-  <w:abstractNum w:abstractNumId="20" w15:restartNumberingAfterBreak="0">
+  <w:abstractNum w:abstractNumId="23" w15:restartNumberingAfterBreak="0">
+    <w:nsid w:val="252A78D0"/>
+    <w:multiLevelType w:val="multilevel"/>
+    <w:tmpl w:val="DBA24E3C"/>
+    <w:lvl w:ilvl="0">
+      <w:start w:val="1"/>
+      <w:numFmt w:val="decimal"/>
+      <w:lvlText w:val="%1."/>
+      <w:lvlJc w:val="left"/>
+      <w:pPr>
+        <w:tabs>
+          <w:tab w:val="num" w:pos="720"/>
+        </w:tabs>
+        <w:ind w:left="720" w:hanging="360"/>
+      </w:pPr>
+    </w:lvl>
+    <w:lvl w:ilvl="1" w:tentative="1">
+      <w:start w:val="1"/>
+      <w:numFmt w:val="decimal"/>
+      <w:lvlText w:val="%2."/>
+      <w:lvlJc w:val="left"/>
+      <w:pPr>
+        <w:tabs>
+          <w:tab w:val="num" w:pos="1440"/>
+        </w:tabs>
+        <w:ind w:left="1440" w:hanging="360"/>
+      </w:pPr>
+    </w:lvl>
+    <w:lvl w:ilvl="2" w:tentative="1">
+      <w:start w:val="1"/>
+      <w:numFmt w:val="decimal"/>
+      <w:lvlText w:val="%3."/>
+      <w:lvlJc w:val="left"/>
+      <w:pPr>
+        <w:tabs>
+          <w:tab w:val="num" w:pos="2160"/>
+        </w:tabs>
+        <w:ind w:left="2160" w:hanging="360"/>
+      </w:pPr>
+    </w:lvl>
+    <w:lvl w:ilvl="3" w:tentative="1">
+      <w:start w:val="1"/>
+      <w:numFmt w:val="decimal"/>
+      <w:lvlText w:val="%4."/>
+      <w:lvlJc w:val="left"/>
+      <w:pPr>
+        <w:tabs>
+          <w:tab w:val="num" w:pos="2880"/>
+        </w:tabs>
+        <w:ind w:left="2880" w:hanging="360"/>
+      </w:pPr>
+    </w:lvl>
+    <w:lvl w:ilvl="4" w:tentative="1">
+      <w:start w:val="1"/>
+      <w:numFmt w:val="decimal"/>
+      <w:lvlText w:val="%5."/>
+      <w:lvlJc w:val="left"/>
+      <w:pPr>
+        <w:tabs>
+          <w:tab w:val="num" w:pos="3600"/>
+        </w:tabs>
+        <w:ind w:left="3600" w:hanging="360"/>
+      </w:pPr>
+    </w:lvl>
+    <w:lvl w:ilvl="5" w:tentative="1">
+      <w:start w:val="1"/>
+      <w:numFmt w:val="decimal"/>
+      <w:lvlText w:val="%6."/>
+      <w:lvlJc w:val="left"/>
+      <w:pPr>
+        <w:tabs>
+          <w:tab w:val="num" w:pos="4320"/>
+        </w:tabs>
+        <w:ind w:left="4320" w:hanging="360"/>
+      </w:pPr>
+    </w:lvl>
+    <w:lvl w:ilvl="6" w:tentative="1">
+      <w:start w:val="1"/>
+      <w:numFmt w:val="decimal"/>
+      <w:lvlText w:val="%7."/>
+      <w:lvlJc w:val="left"/>
+      <w:pPr>
+        <w:tabs>
+          <w:tab w:val="num" w:pos="5040"/>
+        </w:tabs>
+        <w:ind w:left="5040" w:hanging="360"/>
+      </w:pPr>
+    </w:lvl>
+    <w:lvl w:ilvl="7" w:tentative="1">
+      <w:start w:val="1"/>
+      <w:numFmt w:val="decimal"/>
+      <w:lvlText w:val="%8."/>
+      <w:lvlJc w:val="left"/>
+      <w:pPr>
+        <w:tabs>
+          <w:tab w:val="num" w:pos="5760"/>
+        </w:tabs>
+        <w:ind w:left="5760" w:hanging="360"/>
+      </w:pPr>
+    </w:lvl>
+    <w:lvl w:ilvl="8" w:tentative="1">
+      <w:start w:val="1"/>
+      <w:numFmt w:val="decimal"/>
+      <w:lvlText w:val="%9."/>
+      <w:lvlJc w:val="left"/>
+      <w:pPr>
+        <w:tabs>
+          <w:tab w:val="num" w:pos="6480"/>
+        </w:tabs>
+        <w:ind w:left="6480" w:hanging="360"/>
+      </w:pPr>
+    </w:lvl>
+  </w:abstractNum>
+  <w:abstractNum w:abstractNumId="24" w15:restartNumberingAfterBreak="0">
     <w:nsid w:val="268327C0"/>
     <w:multiLevelType w:val="multilevel"/>
     <w:tmpl w:val="6AE2EC4A"/>
@@ -9501,7 +10236,7 @@
       </w:rPr>
     </w:lvl>
   </w:abstractNum>
-  <w:abstractNum w:abstractNumId="21" w15:restartNumberingAfterBreak="0">
+  <w:abstractNum w:abstractNumId="25" w15:restartNumberingAfterBreak="0">
     <w:nsid w:val="27CE3EE3"/>
     <w:multiLevelType w:val="multilevel"/>
     <w:tmpl w:val="AAA4CDD2"/>
@@ -9650,7 +10385,7 @@
       </w:rPr>
     </w:lvl>
   </w:abstractNum>
-  <w:abstractNum w:abstractNumId="22" w15:restartNumberingAfterBreak="0">
+  <w:abstractNum w:abstractNumId="26" w15:restartNumberingAfterBreak="0">
     <w:nsid w:val="28087675"/>
     <w:multiLevelType w:val="multilevel"/>
     <w:tmpl w:val="94868680"/>
@@ -9763,7 +10498,7 @@
       </w:pPr>
     </w:lvl>
   </w:abstractNum>
-  <w:abstractNum w:abstractNumId="23" w15:restartNumberingAfterBreak="0">
+  <w:abstractNum w:abstractNumId="27" w15:restartNumberingAfterBreak="0">
     <w:nsid w:val="2B7A1F25"/>
     <w:multiLevelType w:val="multilevel"/>
     <w:tmpl w:val="1EB2E3DA"/>
@@ -9876,7 +10611,7 @@
       </w:pPr>
     </w:lvl>
   </w:abstractNum>
-  <w:abstractNum w:abstractNumId="24" w15:restartNumberingAfterBreak="0">
+  <w:abstractNum w:abstractNumId="28" w15:restartNumberingAfterBreak="0">
     <w:nsid w:val="2CD82389"/>
     <w:multiLevelType w:val="multilevel"/>
     <w:tmpl w:val="091A677E"/>
@@ -10025,7 +10760,7 @@
       </w:rPr>
     </w:lvl>
   </w:abstractNum>
-  <w:abstractNum w:abstractNumId="25" w15:restartNumberingAfterBreak="0">
+  <w:abstractNum w:abstractNumId="29" w15:restartNumberingAfterBreak="0">
     <w:nsid w:val="2D317561"/>
     <w:multiLevelType w:val="multilevel"/>
     <w:tmpl w:val="A27A980A"/>
@@ -10138,7 +10873,7 @@
       </w:pPr>
     </w:lvl>
   </w:abstractNum>
-  <w:abstractNum w:abstractNumId="26" w15:restartNumberingAfterBreak="0">
+  <w:abstractNum w:abstractNumId="30" w15:restartNumberingAfterBreak="0">
     <w:nsid w:val="2D944A5C"/>
     <w:multiLevelType w:val="multilevel"/>
     <w:tmpl w:val="DE2E0828"/>
@@ -10287,7 +11022,7 @@
       </w:rPr>
     </w:lvl>
   </w:abstractNum>
-  <w:abstractNum w:abstractNumId="27" w15:restartNumberingAfterBreak="0">
+  <w:abstractNum w:abstractNumId="31" w15:restartNumberingAfterBreak="0">
     <w:nsid w:val="2DD80425"/>
     <w:multiLevelType w:val="multilevel"/>
     <w:tmpl w:val="6C2C5CB2"/>
@@ -10436,7 +11171,7 @@
       </w:rPr>
     </w:lvl>
   </w:abstractNum>
-  <w:abstractNum w:abstractNumId="28" w15:restartNumberingAfterBreak="0">
+  <w:abstractNum w:abstractNumId="32" w15:restartNumberingAfterBreak="0">
     <w:nsid w:val="32202882"/>
     <w:multiLevelType w:val="multilevel"/>
     <w:tmpl w:val="69D2108A"/>
@@ -10549,7 +11284,7 @@
       </w:pPr>
     </w:lvl>
   </w:abstractNum>
-  <w:abstractNum w:abstractNumId="29" w15:restartNumberingAfterBreak="0">
+  <w:abstractNum w:abstractNumId="33" w15:restartNumberingAfterBreak="0">
     <w:nsid w:val="34736ACE"/>
     <w:multiLevelType w:val="multilevel"/>
     <w:tmpl w:val="5F4C683C"/>
@@ -10662,7 +11397,7 @@
       </w:pPr>
     </w:lvl>
   </w:abstractNum>
-  <w:abstractNum w:abstractNumId="30" w15:restartNumberingAfterBreak="0">
+  <w:abstractNum w:abstractNumId="34" w15:restartNumberingAfterBreak="0">
     <w:nsid w:val="36E94827"/>
     <w:multiLevelType w:val="multilevel"/>
     <w:tmpl w:val="8A1851FE"/>
@@ -10811,7 +11546,7 @@
       </w:rPr>
     </w:lvl>
   </w:abstractNum>
-  <w:abstractNum w:abstractNumId="31" w15:restartNumberingAfterBreak="0">
+  <w:abstractNum w:abstractNumId="35" w15:restartNumberingAfterBreak="0">
     <w:nsid w:val="37365495"/>
     <w:multiLevelType w:val="multilevel"/>
     <w:tmpl w:val="64DA8414"/>
@@ -10960,7 +11695,7 @@
       </w:rPr>
     </w:lvl>
   </w:abstractNum>
-  <w:abstractNum w:abstractNumId="32" w15:restartNumberingAfterBreak="0">
+  <w:abstractNum w:abstractNumId="36" w15:restartNumberingAfterBreak="0">
     <w:nsid w:val="3951234B"/>
     <w:multiLevelType w:val="multilevel"/>
     <w:tmpl w:val="3E2EE372"/>
@@ -11109,7 +11844,7 @@
       </w:rPr>
     </w:lvl>
   </w:abstractNum>
-  <w:abstractNum w:abstractNumId="33" w15:restartNumberingAfterBreak="0">
+  <w:abstractNum w:abstractNumId="37" w15:restartNumberingAfterBreak="0">
     <w:nsid w:val="39BB0D3D"/>
     <w:multiLevelType w:val="multilevel"/>
     <w:tmpl w:val="237A795A"/>
@@ -11258,7 +11993,7 @@
       </w:rPr>
     </w:lvl>
   </w:abstractNum>
-  <w:abstractNum w:abstractNumId="34" w15:restartNumberingAfterBreak="0">
+  <w:abstractNum w:abstractNumId="38" w15:restartNumberingAfterBreak="0">
     <w:nsid w:val="3C000C1E"/>
     <w:multiLevelType w:val="multilevel"/>
     <w:tmpl w:val="07524A00"/>
@@ -11371,7 +12106,7 @@
       </w:pPr>
     </w:lvl>
   </w:abstractNum>
-  <w:abstractNum w:abstractNumId="35" w15:restartNumberingAfterBreak="0">
+  <w:abstractNum w:abstractNumId="39" w15:restartNumberingAfterBreak="0">
     <w:nsid w:val="404A257F"/>
     <w:multiLevelType w:val="multilevel"/>
     <w:tmpl w:val="5AF2590C"/>
@@ -11488,7 +12223,93 @@
       </w:pPr>
     </w:lvl>
   </w:abstractNum>
-  <w:abstractNum w:abstractNumId="36" w15:restartNumberingAfterBreak="0">
+  <w:abstractNum w:abstractNumId="40" w15:restartNumberingAfterBreak="0">
+    <w:nsid w:val="4189699B"/>
+    <w:multiLevelType w:val="hybridMultilevel"/>
+    <w:tmpl w:val="55E6E17C"/>
+    <w:lvl w:ilvl="0" w:tplc="0409000F">
+      <w:start w:val="1"/>
+      <w:numFmt w:val="decimal"/>
+      <w:lvlText w:val="%1."/>
+      <w:lvlJc w:val="left"/>
+      <w:pPr>
+        <w:ind w:left="720" w:hanging="360"/>
+      </w:pPr>
+    </w:lvl>
+    <w:lvl w:ilvl="1" w:tplc="04090019" w:tentative="1">
+      <w:start w:val="1"/>
+      <w:numFmt w:val="lowerLetter"/>
+      <w:lvlText w:val="%2."/>
+      <w:lvlJc w:val="left"/>
+      <w:pPr>
+        <w:ind w:left="1440" w:hanging="360"/>
+      </w:pPr>
+    </w:lvl>
+    <w:lvl w:ilvl="2" w:tplc="0409001B" w:tentative="1">
+      <w:start w:val="1"/>
+      <w:numFmt w:val="lowerRoman"/>
+      <w:lvlText w:val="%3."/>
+      <w:lvlJc w:val="right"/>
+      <w:pPr>
+        <w:ind w:left="2160" w:hanging="180"/>
+      </w:pPr>
+    </w:lvl>
+    <w:lvl w:ilvl="3" w:tplc="0409000F" w:tentative="1">
+      <w:start w:val="1"/>
+      <w:numFmt w:val="decimal"/>
+      <w:lvlText w:val="%4."/>
+      <w:lvlJc w:val="left"/>
+      <w:pPr>
+        <w:ind w:left="2880" w:hanging="360"/>
+      </w:pPr>
+    </w:lvl>
+    <w:lvl w:ilvl="4" w:tplc="04090019" w:tentative="1">
+      <w:start w:val="1"/>
+      <w:numFmt w:val="lowerLetter"/>
+      <w:lvlText w:val="%5."/>
+      <w:lvlJc w:val="left"/>
+      <w:pPr>
+        <w:ind w:left="3600" w:hanging="360"/>
+      </w:pPr>
+    </w:lvl>
+    <w:lvl w:ilvl="5" w:tplc="0409001B" w:tentative="1">
+      <w:start w:val="1"/>
+      <w:numFmt w:val="lowerRoman"/>
+      <w:lvlText w:val="%6."/>
+      <w:lvlJc w:val="right"/>
+      <w:pPr>
+        <w:ind w:left="4320" w:hanging="180"/>
+      </w:pPr>
+    </w:lvl>
+    <w:lvl w:ilvl="6" w:tplc="0409000F" w:tentative="1">
+      <w:start w:val="1"/>
+      <w:numFmt w:val="decimal"/>
+      <w:lvlText w:val="%7."/>
+      <w:lvlJc w:val="left"/>
+      <w:pPr>
+        <w:ind w:left="5040" w:hanging="360"/>
+      </w:pPr>
+    </w:lvl>
+    <w:lvl w:ilvl="7" w:tplc="04090019" w:tentative="1">
+      <w:start w:val="1"/>
+      <w:numFmt w:val="lowerLetter"/>
+      <w:lvlText w:val="%8."/>
+      <w:lvlJc w:val="left"/>
+      <w:pPr>
+        <w:ind w:left="5760" w:hanging="360"/>
+      </w:pPr>
+    </w:lvl>
+    <w:lvl w:ilvl="8" w:tplc="0409001B" w:tentative="1">
+      <w:start w:val="1"/>
+      <w:numFmt w:val="lowerRoman"/>
+      <w:lvlText w:val="%9."/>
+      <w:lvlJc w:val="right"/>
+      <w:pPr>
+        <w:ind w:left="6480" w:hanging="180"/>
+      </w:pPr>
+    </w:lvl>
+  </w:abstractNum>
+  <w:abstractNum w:abstractNumId="41" w15:restartNumberingAfterBreak="0">
     <w:nsid w:val="4192353A"/>
     <w:multiLevelType w:val="multilevel"/>
     <w:tmpl w:val="6BC495A6"/>
@@ -11637,7 +12458,7 @@
       </w:rPr>
     </w:lvl>
   </w:abstractNum>
-  <w:abstractNum w:abstractNumId="37" w15:restartNumberingAfterBreak="0">
+  <w:abstractNum w:abstractNumId="42" w15:restartNumberingAfterBreak="0">
     <w:nsid w:val="430F6BE8"/>
     <w:multiLevelType w:val="multilevel"/>
     <w:tmpl w:val="D68EA5D6"/>
@@ -11750,7 +12571,7 @@
       </w:pPr>
     </w:lvl>
   </w:abstractNum>
-  <w:abstractNum w:abstractNumId="38" w15:restartNumberingAfterBreak="0">
+  <w:abstractNum w:abstractNumId="43" w15:restartNumberingAfterBreak="0">
     <w:nsid w:val="43111914"/>
     <w:multiLevelType w:val="multilevel"/>
     <w:tmpl w:val="92F2DFA0"/>
@@ -11863,7 +12684,7 @@
       </w:pPr>
     </w:lvl>
   </w:abstractNum>
-  <w:abstractNum w:abstractNumId="39" w15:restartNumberingAfterBreak="0">
+  <w:abstractNum w:abstractNumId="44" w15:restartNumberingAfterBreak="0">
     <w:nsid w:val="439323BD"/>
     <w:multiLevelType w:val="multilevel"/>
     <w:tmpl w:val="65421E7E"/>
@@ -12012,7 +12833,7 @@
       </w:rPr>
     </w:lvl>
   </w:abstractNum>
-  <w:abstractNum w:abstractNumId="40" w15:restartNumberingAfterBreak="0">
+  <w:abstractNum w:abstractNumId="45" w15:restartNumberingAfterBreak="0">
     <w:nsid w:val="44FE11BE"/>
     <w:multiLevelType w:val="multilevel"/>
     <w:tmpl w:val="C714FE38"/>
@@ -12129,7 +12950,7 @@
       </w:pPr>
     </w:lvl>
   </w:abstractNum>
-  <w:abstractNum w:abstractNumId="41" w15:restartNumberingAfterBreak="0">
+  <w:abstractNum w:abstractNumId="46" w15:restartNumberingAfterBreak="0">
     <w:nsid w:val="45BB5DF7"/>
     <w:multiLevelType w:val="multilevel"/>
     <w:tmpl w:val="26F857A4"/>
@@ -12278,7 +13099,7 @@
       </w:rPr>
     </w:lvl>
   </w:abstractNum>
-  <w:abstractNum w:abstractNumId="42" w15:restartNumberingAfterBreak="0">
+  <w:abstractNum w:abstractNumId="47" w15:restartNumberingAfterBreak="0">
     <w:nsid w:val="46097A5B"/>
     <w:multiLevelType w:val="multilevel"/>
     <w:tmpl w:val="7EF4C11A"/>
@@ -12427,7 +13248,7 @@
       </w:rPr>
     </w:lvl>
   </w:abstractNum>
-  <w:abstractNum w:abstractNumId="43" w15:restartNumberingAfterBreak="0">
+  <w:abstractNum w:abstractNumId="48" w15:restartNumberingAfterBreak="0">
     <w:nsid w:val="469E6113"/>
     <w:multiLevelType w:val="multilevel"/>
     <w:tmpl w:val="A2D09902"/>
@@ -12576,7 +13397,7 @@
       </w:rPr>
     </w:lvl>
   </w:abstractNum>
-  <w:abstractNum w:abstractNumId="44" w15:restartNumberingAfterBreak="0">
+  <w:abstractNum w:abstractNumId="49" w15:restartNumberingAfterBreak="0">
     <w:nsid w:val="47485CC9"/>
     <w:multiLevelType w:val="multilevel"/>
     <w:tmpl w:val="AC98E386"/>
@@ -12725,7 +13546,7 @@
       </w:rPr>
     </w:lvl>
   </w:abstractNum>
-  <w:abstractNum w:abstractNumId="45" w15:restartNumberingAfterBreak="0">
+  <w:abstractNum w:abstractNumId="50" w15:restartNumberingAfterBreak="0">
     <w:nsid w:val="47B70A77"/>
     <w:multiLevelType w:val="multilevel"/>
     <w:tmpl w:val="5AC6D67E"/>
@@ -12838,7 +13659,7 @@
       </w:pPr>
     </w:lvl>
   </w:abstractNum>
-  <w:abstractNum w:abstractNumId="46" w15:restartNumberingAfterBreak="0">
+  <w:abstractNum w:abstractNumId="51" w15:restartNumberingAfterBreak="0">
     <w:nsid w:val="48E11B12"/>
     <w:multiLevelType w:val="multilevel"/>
     <w:tmpl w:val="55F89E64"/>
@@ -12987,7 +13808,7 @@
       </w:rPr>
     </w:lvl>
   </w:abstractNum>
-  <w:abstractNum w:abstractNumId="47" w15:restartNumberingAfterBreak="0">
+  <w:abstractNum w:abstractNumId="52" w15:restartNumberingAfterBreak="0">
     <w:nsid w:val="49922172"/>
     <w:multiLevelType w:val="multilevel"/>
     <w:tmpl w:val="AC70E31E"/>
@@ -13100,7 +13921,7 @@
       </w:pPr>
     </w:lvl>
   </w:abstractNum>
-  <w:abstractNum w:abstractNumId="48" w15:restartNumberingAfterBreak="0">
+  <w:abstractNum w:abstractNumId="53" w15:restartNumberingAfterBreak="0">
     <w:nsid w:val="4EF30A81"/>
     <w:multiLevelType w:val="multilevel"/>
     <w:tmpl w:val="6B4E27FA"/>
@@ -13249,7 +14070,7 @@
       </w:rPr>
     </w:lvl>
   </w:abstractNum>
-  <w:abstractNum w:abstractNumId="49" w15:restartNumberingAfterBreak="0">
+  <w:abstractNum w:abstractNumId="54" w15:restartNumberingAfterBreak="0">
     <w:nsid w:val="4F2A501D"/>
     <w:multiLevelType w:val="multilevel"/>
     <w:tmpl w:val="444A3C56"/>
@@ -13398,7 +14219,7 @@
       </w:rPr>
     </w:lvl>
   </w:abstractNum>
-  <w:abstractNum w:abstractNumId="50" w15:restartNumberingAfterBreak="0">
+  <w:abstractNum w:abstractNumId="55" w15:restartNumberingAfterBreak="0">
     <w:nsid w:val="50AD4BB9"/>
     <w:multiLevelType w:val="multilevel"/>
     <w:tmpl w:val="8892F260"/>
@@ -13511,7 +14332,7 @@
       </w:pPr>
     </w:lvl>
   </w:abstractNum>
-  <w:abstractNum w:abstractNumId="51" w15:restartNumberingAfterBreak="0">
+  <w:abstractNum w:abstractNumId="56" w15:restartNumberingAfterBreak="0">
     <w:nsid w:val="50FE65E4"/>
     <w:multiLevelType w:val="multilevel"/>
     <w:tmpl w:val="4D589BCC"/>
@@ -13660,7 +14481,7 @@
       </w:rPr>
     </w:lvl>
   </w:abstractNum>
-  <w:abstractNum w:abstractNumId="52" w15:restartNumberingAfterBreak="0">
+  <w:abstractNum w:abstractNumId="57" w15:restartNumberingAfterBreak="0">
     <w:nsid w:val="51B0197C"/>
     <w:multiLevelType w:val="multilevel"/>
     <w:tmpl w:val="DBA24E3C"/>
@@ -13773,7 +14594,7 @@
       </w:pPr>
     </w:lvl>
   </w:abstractNum>
-  <w:abstractNum w:abstractNumId="53" w15:restartNumberingAfterBreak="0">
+  <w:abstractNum w:abstractNumId="58" w15:restartNumberingAfterBreak="0">
     <w:nsid w:val="5349608F"/>
     <w:multiLevelType w:val="multilevel"/>
     <w:tmpl w:val="0EB6DD56"/>
@@ -13922,7 +14743,7 @@
       </w:rPr>
     </w:lvl>
   </w:abstractNum>
-  <w:abstractNum w:abstractNumId="54" w15:restartNumberingAfterBreak="0">
+  <w:abstractNum w:abstractNumId="59" w15:restartNumberingAfterBreak="0">
     <w:nsid w:val="55CB272E"/>
     <w:multiLevelType w:val="multilevel"/>
     <w:tmpl w:val="ACD6258E"/>
@@ -14035,7 +14856,7 @@
       </w:pPr>
     </w:lvl>
   </w:abstractNum>
-  <w:abstractNum w:abstractNumId="55" w15:restartNumberingAfterBreak="0">
+  <w:abstractNum w:abstractNumId="60" w15:restartNumberingAfterBreak="0">
     <w:nsid w:val="588824A2"/>
     <w:multiLevelType w:val="multilevel"/>
     <w:tmpl w:val="25081D26"/>
@@ -14184,7 +15005,93 @@
       </w:rPr>
     </w:lvl>
   </w:abstractNum>
-  <w:abstractNum w:abstractNumId="56" w15:restartNumberingAfterBreak="0">
+  <w:abstractNum w:abstractNumId="61" w15:restartNumberingAfterBreak="0">
+    <w:nsid w:val="58EF02AA"/>
+    <w:multiLevelType w:val="hybridMultilevel"/>
+    <w:tmpl w:val="D7A6B898"/>
+    <w:lvl w:ilvl="0" w:tplc="0409000F">
+      <w:start w:val="1"/>
+      <w:numFmt w:val="decimal"/>
+      <w:lvlText w:val="%1."/>
+      <w:lvlJc w:val="left"/>
+      <w:pPr>
+        <w:ind w:left="720" w:hanging="360"/>
+      </w:pPr>
+    </w:lvl>
+    <w:lvl w:ilvl="1" w:tplc="04090019" w:tentative="1">
+      <w:start w:val="1"/>
+      <w:numFmt w:val="lowerLetter"/>
+      <w:lvlText w:val="%2."/>
+      <w:lvlJc w:val="left"/>
+      <w:pPr>
+        <w:ind w:left="1440" w:hanging="360"/>
+      </w:pPr>
+    </w:lvl>
+    <w:lvl w:ilvl="2" w:tplc="0409001B" w:tentative="1">
+      <w:start w:val="1"/>
+      <w:numFmt w:val="lowerRoman"/>
+      <w:lvlText w:val="%3."/>
+      <w:lvlJc w:val="right"/>
+      <w:pPr>
+        <w:ind w:left="2160" w:hanging="180"/>
+      </w:pPr>
+    </w:lvl>
+    <w:lvl w:ilvl="3" w:tplc="0409000F" w:tentative="1">
+      <w:start w:val="1"/>
+      <w:numFmt w:val="decimal"/>
+      <w:lvlText w:val="%4."/>
+      <w:lvlJc w:val="left"/>
+      <w:pPr>
+        <w:ind w:left="2880" w:hanging="360"/>
+      </w:pPr>
+    </w:lvl>
+    <w:lvl w:ilvl="4" w:tplc="04090019" w:tentative="1">
+      <w:start w:val="1"/>
+      <w:numFmt w:val="lowerLetter"/>
+      <w:lvlText w:val="%5."/>
+      <w:lvlJc w:val="left"/>
+      <w:pPr>
+        <w:ind w:left="3600" w:hanging="360"/>
+      </w:pPr>
+    </w:lvl>
+    <w:lvl w:ilvl="5" w:tplc="0409001B" w:tentative="1">
+      <w:start w:val="1"/>
+      <w:numFmt w:val="lowerRoman"/>
+      <w:lvlText w:val="%6."/>
+      <w:lvlJc w:val="right"/>
+      <w:pPr>
+        <w:ind w:left="4320" w:hanging="180"/>
+      </w:pPr>
+    </w:lvl>
+    <w:lvl w:ilvl="6" w:tplc="0409000F" w:tentative="1">
+      <w:start w:val="1"/>
+      <w:numFmt w:val="decimal"/>
+      <w:lvlText w:val="%7."/>
+      <w:lvlJc w:val="left"/>
+      <w:pPr>
+        <w:ind w:left="5040" w:hanging="360"/>
+      </w:pPr>
+    </w:lvl>
+    <w:lvl w:ilvl="7" w:tplc="04090019" w:tentative="1">
+      <w:start w:val="1"/>
+      <w:numFmt w:val="lowerLetter"/>
+      <w:lvlText w:val="%8."/>
+      <w:lvlJc w:val="left"/>
+      <w:pPr>
+        <w:ind w:left="5760" w:hanging="360"/>
+      </w:pPr>
+    </w:lvl>
+    <w:lvl w:ilvl="8" w:tplc="0409001B" w:tentative="1">
+      <w:start w:val="1"/>
+      <w:numFmt w:val="lowerRoman"/>
+      <w:lvlText w:val="%9."/>
+      <w:lvlJc w:val="right"/>
+      <w:pPr>
+        <w:ind w:left="6480" w:hanging="180"/>
+      </w:pPr>
+    </w:lvl>
+  </w:abstractNum>
+  <w:abstractNum w:abstractNumId="62" w15:restartNumberingAfterBreak="0">
     <w:nsid w:val="590B352A"/>
     <w:multiLevelType w:val="multilevel"/>
     <w:tmpl w:val="9F9EFDB8"/>
@@ -14333,7 +15240,7 @@
       </w:rPr>
     </w:lvl>
   </w:abstractNum>
-  <w:abstractNum w:abstractNumId="57" w15:restartNumberingAfterBreak="0">
+  <w:abstractNum w:abstractNumId="63" w15:restartNumberingAfterBreak="0">
     <w:nsid w:val="5B4C39DB"/>
     <w:multiLevelType w:val="multilevel"/>
     <w:tmpl w:val="99B4F4EA"/>
@@ -14482,7 +15389,7 @@
       </w:rPr>
     </w:lvl>
   </w:abstractNum>
-  <w:abstractNum w:abstractNumId="58" w15:restartNumberingAfterBreak="0">
+  <w:abstractNum w:abstractNumId="64" w15:restartNumberingAfterBreak="0">
     <w:nsid w:val="5BAA52BC"/>
     <w:multiLevelType w:val="multilevel"/>
     <w:tmpl w:val="8630689C"/>
@@ -14631,7 +15538,7 @@
       </w:rPr>
     </w:lvl>
   </w:abstractNum>
-  <w:abstractNum w:abstractNumId="59" w15:restartNumberingAfterBreak="0">
+  <w:abstractNum w:abstractNumId="65" w15:restartNumberingAfterBreak="0">
     <w:nsid w:val="5C130A98"/>
     <w:multiLevelType w:val="multilevel"/>
     <w:tmpl w:val="21AC131A"/>
@@ -14780,7 +15687,7 @@
       </w:rPr>
     </w:lvl>
   </w:abstractNum>
-  <w:abstractNum w:abstractNumId="60" w15:restartNumberingAfterBreak="0">
+  <w:abstractNum w:abstractNumId="66" w15:restartNumberingAfterBreak="0">
     <w:nsid w:val="5F370132"/>
     <w:multiLevelType w:val="multilevel"/>
     <w:tmpl w:val="1CD2F970"/>
@@ -14929,7 +15836,7 @@
       </w:rPr>
     </w:lvl>
   </w:abstractNum>
-  <w:abstractNum w:abstractNumId="61" w15:restartNumberingAfterBreak="0">
+  <w:abstractNum w:abstractNumId="67" w15:restartNumberingAfterBreak="0">
     <w:nsid w:val="5FB152BB"/>
     <w:multiLevelType w:val="multilevel"/>
     <w:tmpl w:val="0DFE0EB8"/>
@@ -15078,7 +15985,7 @@
       </w:rPr>
     </w:lvl>
   </w:abstractNum>
-  <w:abstractNum w:abstractNumId="62" w15:restartNumberingAfterBreak="0">
+  <w:abstractNum w:abstractNumId="68" w15:restartNumberingAfterBreak="0">
     <w:nsid w:val="60834C78"/>
     <w:multiLevelType w:val="multilevel"/>
     <w:tmpl w:val="AD74F008"/>
@@ -15227,7 +16134,7 @@
       </w:rPr>
     </w:lvl>
   </w:abstractNum>
-  <w:abstractNum w:abstractNumId="63" w15:restartNumberingAfterBreak="0">
+  <w:abstractNum w:abstractNumId="69" w15:restartNumberingAfterBreak="0">
     <w:nsid w:val="65E727B1"/>
     <w:multiLevelType w:val="multilevel"/>
     <w:tmpl w:val="D130A26A"/>
@@ -15376,7 +16283,7 @@
       </w:rPr>
     </w:lvl>
   </w:abstractNum>
-  <w:abstractNum w:abstractNumId="64" w15:restartNumberingAfterBreak="0">
+  <w:abstractNum w:abstractNumId="70" w15:restartNumberingAfterBreak="0">
     <w:nsid w:val="663719A7"/>
     <w:multiLevelType w:val="multilevel"/>
     <w:tmpl w:val="C472CADC"/>
@@ -15525,7 +16432,93 @@
       </w:rPr>
     </w:lvl>
   </w:abstractNum>
-  <w:abstractNum w:abstractNumId="65" w15:restartNumberingAfterBreak="0">
+  <w:abstractNum w:abstractNumId="71" w15:restartNumberingAfterBreak="0">
+    <w:nsid w:val="6749278C"/>
+    <w:multiLevelType w:val="hybridMultilevel"/>
+    <w:tmpl w:val="D632BA06"/>
+    <w:lvl w:ilvl="0" w:tplc="0409000F">
+      <w:start w:val="1"/>
+      <w:numFmt w:val="decimal"/>
+      <w:lvlText w:val="%1."/>
+      <w:lvlJc w:val="left"/>
+      <w:pPr>
+        <w:ind w:left="1080" w:hanging="360"/>
+      </w:pPr>
+    </w:lvl>
+    <w:lvl w:ilvl="1" w:tplc="04090019" w:tentative="1">
+      <w:start w:val="1"/>
+      <w:numFmt w:val="lowerLetter"/>
+      <w:lvlText w:val="%2."/>
+      <w:lvlJc w:val="left"/>
+      <w:pPr>
+        <w:ind w:left="1800" w:hanging="360"/>
+      </w:pPr>
+    </w:lvl>
+    <w:lvl w:ilvl="2" w:tplc="0409001B" w:tentative="1">
+      <w:start w:val="1"/>
+      <w:numFmt w:val="lowerRoman"/>
+      <w:lvlText w:val="%3."/>
+      <w:lvlJc w:val="right"/>
+      <w:pPr>
+        <w:ind w:left="2520" w:hanging="180"/>
+      </w:pPr>
+    </w:lvl>
+    <w:lvl w:ilvl="3" w:tplc="0409000F" w:tentative="1">
+      <w:start w:val="1"/>
+      <w:numFmt w:val="decimal"/>
+      <w:lvlText w:val="%4."/>
+      <w:lvlJc w:val="left"/>
+      <w:pPr>
+        <w:ind w:left="3240" w:hanging="360"/>
+      </w:pPr>
+    </w:lvl>
+    <w:lvl w:ilvl="4" w:tplc="04090019" w:tentative="1">
+      <w:start w:val="1"/>
+      <w:numFmt w:val="lowerLetter"/>
+      <w:lvlText w:val="%5."/>
+      <w:lvlJc w:val="left"/>
+      <w:pPr>
+        <w:ind w:left="3960" w:hanging="360"/>
+      </w:pPr>
+    </w:lvl>
+    <w:lvl w:ilvl="5" w:tplc="0409001B" w:tentative="1">
+      <w:start w:val="1"/>
+      <w:numFmt w:val="lowerRoman"/>
+      <w:lvlText w:val="%6."/>
+      <w:lvlJc w:val="right"/>
+      <w:pPr>
+        <w:ind w:left="4680" w:hanging="180"/>
+      </w:pPr>
+    </w:lvl>
+    <w:lvl w:ilvl="6" w:tplc="0409000F" w:tentative="1">
+      <w:start w:val="1"/>
+      <w:numFmt w:val="decimal"/>
+      <w:lvlText w:val="%7."/>
+      <w:lvlJc w:val="left"/>
+      <w:pPr>
+        <w:ind w:left="5400" w:hanging="360"/>
+      </w:pPr>
+    </w:lvl>
+    <w:lvl w:ilvl="7" w:tplc="04090019" w:tentative="1">
+      <w:start w:val="1"/>
+      <w:numFmt w:val="lowerLetter"/>
+      <w:lvlText w:val="%8."/>
+      <w:lvlJc w:val="left"/>
+      <w:pPr>
+        <w:ind w:left="6120" w:hanging="360"/>
+      </w:pPr>
+    </w:lvl>
+    <w:lvl w:ilvl="8" w:tplc="0409001B" w:tentative="1">
+      <w:start w:val="1"/>
+      <w:numFmt w:val="lowerRoman"/>
+      <w:lvlText w:val="%9."/>
+      <w:lvlJc w:val="right"/>
+      <w:pPr>
+        <w:ind w:left="6840" w:hanging="180"/>
+      </w:pPr>
+    </w:lvl>
+  </w:abstractNum>
+  <w:abstractNum w:abstractNumId="72" w15:restartNumberingAfterBreak="0">
     <w:nsid w:val="67E050B1"/>
     <w:multiLevelType w:val="multilevel"/>
     <w:tmpl w:val="964A3364"/>
@@ -15674,7 +16667,7 @@
       </w:rPr>
     </w:lvl>
   </w:abstractNum>
-  <w:abstractNum w:abstractNumId="66" w15:restartNumberingAfterBreak="0">
+  <w:abstractNum w:abstractNumId="73" w15:restartNumberingAfterBreak="0">
     <w:nsid w:val="6970443D"/>
     <w:multiLevelType w:val="multilevel"/>
     <w:tmpl w:val="3E34CC38"/>
@@ -15823,7 +16816,7 @@
       </w:rPr>
     </w:lvl>
   </w:abstractNum>
-  <w:abstractNum w:abstractNumId="67" w15:restartNumberingAfterBreak="0">
+  <w:abstractNum w:abstractNumId="74" w15:restartNumberingAfterBreak="0">
     <w:nsid w:val="6A190DF7"/>
     <w:multiLevelType w:val="multilevel"/>
     <w:tmpl w:val="DB7A885E"/>
@@ -15936,7 +16929,237 @@
       </w:pPr>
     </w:lvl>
   </w:abstractNum>
-  <w:abstractNum w:abstractNumId="68" w15:restartNumberingAfterBreak="0">
+  <w:abstractNum w:abstractNumId="75" w15:restartNumberingAfterBreak="0">
+    <w:nsid w:val="6F586010"/>
+    <w:multiLevelType w:val="multilevel"/>
+    <w:tmpl w:val="40764A26"/>
+    <w:lvl w:ilvl="0">
+      <w:start w:val="3"/>
+      <w:numFmt w:val="decimal"/>
+      <w:lvlText w:val="%1."/>
+      <w:lvlJc w:val="left"/>
+      <w:pPr>
+        <w:tabs>
+          <w:tab w:val="num" w:pos="720"/>
+        </w:tabs>
+        <w:ind w:left="720" w:hanging="360"/>
+      </w:pPr>
+    </w:lvl>
+    <w:lvl w:ilvl="1">
+      <w:start w:val="1"/>
+      <w:numFmt w:val="bullet"/>
+      <w:lvlText w:val="o"/>
+      <w:lvlJc w:val="left"/>
+      <w:pPr>
+        <w:tabs>
+          <w:tab w:val="num" w:pos="1440"/>
+        </w:tabs>
+        <w:ind w:left="1440" w:hanging="360"/>
+      </w:pPr>
+      <w:rPr>
+        <w:rFonts w:ascii="Courier New" w:hAnsi="Courier New" w:hint="default"/>
+        <w:sz w:val="20"/>
+      </w:rPr>
+    </w:lvl>
+    <w:lvl w:ilvl="2" w:tentative="1">
+      <w:start w:val="1"/>
+      <w:numFmt w:val="decimal"/>
+      <w:lvlText w:val="%3."/>
+      <w:lvlJc w:val="left"/>
+      <w:pPr>
+        <w:tabs>
+          <w:tab w:val="num" w:pos="2160"/>
+        </w:tabs>
+        <w:ind w:left="2160" w:hanging="360"/>
+      </w:pPr>
+    </w:lvl>
+    <w:lvl w:ilvl="3" w:tentative="1">
+      <w:start w:val="1"/>
+      <w:numFmt w:val="decimal"/>
+      <w:lvlText w:val="%4."/>
+      <w:lvlJc w:val="left"/>
+      <w:pPr>
+        <w:tabs>
+          <w:tab w:val="num" w:pos="2880"/>
+        </w:tabs>
+        <w:ind w:left="2880" w:hanging="360"/>
+      </w:pPr>
+    </w:lvl>
+    <w:lvl w:ilvl="4" w:tentative="1">
+      <w:start w:val="1"/>
+      <w:numFmt w:val="decimal"/>
+      <w:lvlText w:val="%5."/>
+      <w:lvlJc w:val="left"/>
+      <w:pPr>
+        <w:tabs>
+          <w:tab w:val="num" w:pos="3600"/>
+        </w:tabs>
+        <w:ind w:left="3600" w:hanging="360"/>
+      </w:pPr>
+    </w:lvl>
+    <w:lvl w:ilvl="5" w:tentative="1">
+      <w:start w:val="1"/>
+      <w:numFmt w:val="decimal"/>
+      <w:lvlText w:val="%6."/>
+      <w:lvlJc w:val="left"/>
+      <w:pPr>
+        <w:tabs>
+          <w:tab w:val="num" w:pos="4320"/>
+        </w:tabs>
+        <w:ind w:left="4320" w:hanging="360"/>
+      </w:pPr>
+    </w:lvl>
+    <w:lvl w:ilvl="6" w:tentative="1">
+      <w:start w:val="1"/>
+      <w:numFmt w:val="decimal"/>
+      <w:lvlText w:val="%7."/>
+      <w:lvlJc w:val="left"/>
+      <w:pPr>
+        <w:tabs>
+          <w:tab w:val="num" w:pos="5040"/>
+        </w:tabs>
+        <w:ind w:left="5040" w:hanging="360"/>
+      </w:pPr>
+    </w:lvl>
+    <w:lvl w:ilvl="7" w:tentative="1">
+      <w:start w:val="1"/>
+      <w:numFmt w:val="decimal"/>
+      <w:lvlText w:val="%8."/>
+      <w:lvlJc w:val="left"/>
+      <w:pPr>
+        <w:tabs>
+          <w:tab w:val="num" w:pos="5760"/>
+        </w:tabs>
+        <w:ind w:left="5760" w:hanging="360"/>
+      </w:pPr>
+    </w:lvl>
+    <w:lvl w:ilvl="8" w:tentative="1">
+      <w:start w:val="1"/>
+      <w:numFmt w:val="decimal"/>
+      <w:lvlText w:val="%9."/>
+      <w:lvlJc w:val="left"/>
+      <w:pPr>
+        <w:tabs>
+          <w:tab w:val="num" w:pos="6480"/>
+        </w:tabs>
+        <w:ind w:left="6480" w:hanging="360"/>
+      </w:pPr>
+    </w:lvl>
+  </w:abstractNum>
+  <w:abstractNum w:abstractNumId="76" w15:restartNumberingAfterBreak="0">
+    <w:nsid w:val="70066C71"/>
+    <w:multiLevelType w:val="multilevel"/>
+    <w:tmpl w:val="D834C6F6"/>
+    <w:lvl w:ilvl="0">
+      <w:start w:val="1"/>
+      <w:numFmt w:val="decimal"/>
+      <w:lvlText w:val="%1."/>
+      <w:lvlJc w:val="left"/>
+      <w:pPr>
+        <w:tabs>
+          <w:tab w:val="num" w:pos="720"/>
+        </w:tabs>
+        <w:ind w:left="720" w:hanging="360"/>
+      </w:pPr>
+    </w:lvl>
+    <w:lvl w:ilvl="1" w:tentative="1">
+      <w:start w:val="1"/>
+      <w:numFmt w:val="decimal"/>
+      <w:lvlText w:val="%2."/>
+      <w:lvlJc w:val="left"/>
+      <w:pPr>
+        <w:tabs>
+          <w:tab w:val="num" w:pos="1440"/>
+        </w:tabs>
+        <w:ind w:left="1440" w:hanging="360"/>
+      </w:pPr>
+    </w:lvl>
+    <w:lvl w:ilvl="2" w:tentative="1">
+      <w:start w:val="1"/>
+      <w:numFmt w:val="decimal"/>
+      <w:lvlText w:val="%3."/>
+      <w:lvlJc w:val="left"/>
+      <w:pPr>
+        <w:tabs>
+          <w:tab w:val="num" w:pos="2160"/>
+        </w:tabs>
+        <w:ind w:left="2160" w:hanging="360"/>
+      </w:pPr>
+    </w:lvl>
+    <w:lvl w:ilvl="3" w:tentative="1">
+      <w:start w:val="1"/>
+      <w:numFmt w:val="decimal"/>
+      <w:lvlText w:val="%4."/>
+      <w:lvlJc w:val="left"/>
+      <w:pPr>
+        <w:tabs>
+          <w:tab w:val="num" w:pos="2880"/>
+        </w:tabs>
+        <w:ind w:left="2880" w:hanging="360"/>
+      </w:pPr>
+    </w:lvl>
+    <w:lvl w:ilvl="4" w:tentative="1">
+      <w:start w:val="1"/>
+      <w:numFmt w:val="decimal"/>
+      <w:lvlText w:val="%5."/>
+      <w:lvlJc w:val="left"/>
+      <w:pPr>
+        <w:tabs>
+          <w:tab w:val="num" w:pos="3600"/>
+        </w:tabs>
+        <w:ind w:left="3600" w:hanging="360"/>
+      </w:pPr>
+    </w:lvl>
+    <w:lvl w:ilvl="5" w:tentative="1">
+      <w:start w:val="1"/>
+      <w:numFmt w:val="decimal"/>
+      <w:lvlText w:val="%6."/>
+      <w:lvlJc w:val="left"/>
+      <w:pPr>
+        <w:tabs>
+          <w:tab w:val="num" w:pos="4320"/>
+        </w:tabs>
+        <w:ind w:left="4320" w:hanging="360"/>
+      </w:pPr>
+    </w:lvl>
+    <w:lvl w:ilvl="6" w:tentative="1">
+      <w:start w:val="1"/>
+      <w:numFmt w:val="decimal"/>
+      <w:lvlText w:val="%7."/>
+      <w:lvlJc w:val="left"/>
+      <w:pPr>
+        <w:tabs>
+          <w:tab w:val="num" w:pos="5040"/>
+        </w:tabs>
+        <w:ind w:left="5040" w:hanging="360"/>
+      </w:pPr>
+    </w:lvl>
+    <w:lvl w:ilvl="7" w:tentative="1">
+      <w:start w:val="1"/>
+      <w:numFmt w:val="decimal"/>
+      <w:lvlText w:val="%8."/>
+      <w:lvlJc w:val="left"/>
+      <w:pPr>
+        <w:tabs>
+          <w:tab w:val="num" w:pos="5760"/>
+        </w:tabs>
+        <w:ind w:left="5760" w:hanging="360"/>
+      </w:pPr>
+    </w:lvl>
+    <w:lvl w:ilvl="8" w:tentative="1">
+      <w:start w:val="1"/>
+      <w:numFmt w:val="decimal"/>
+      <w:lvlText w:val="%9."/>
+      <w:lvlJc w:val="left"/>
+      <w:pPr>
+        <w:tabs>
+          <w:tab w:val="num" w:pos="6480"/>
+        </w:tabs>
+        <w:ind w:left="6480" w:hanging="360"/>
+      </w:pPr>
+    </w:lvl>
+  </w:abstractNum>
+  <w:abstractNum w:abstractNumId="77" w15:restartNumberingAfterBreak="0">
     <w:nsid w:val="70CD33B4"/>
     <w:multiLevelType w:val="multilevel"/>
     <w:tmpl w:val="7046BB6E"/>
@@ -16085,7 +17308,7 @@
       </w:rPr>
     </w:lvl>
   </w:abstractNum>
-  <w:abstractNum w:abstractNumId="69" w15:restartNumberingAfterBreak="0">
+  <w:abstractNum w:abstractNumId="78" w15:restartNumberingAfterBreak="0">
     <w:nsid w:val="74AB136F"/>
     <w:multiLevelType w:val="multilevel"/>
     <w:tmpl w:val="5E4CDF4C"/>
@@ -16234,7 +17457,7 @@
       </w:rPr>
     </w:lvl>
   </w:abstractNum>
-  <w:abstractNum w:abstractNumId="70" w15:restartNumberingAfterBreak="0">
+  <w:abstractNum w:abstractNumId="79" w15:restartNumberingAfterBreak="0">
     <w:nsid w:val="74B345A3"/>
     <w:multiLevelType w:val="multilevel"/>
     <w:tmpl w:val="610C8E6A"/>
@@ -16383,7 +17606,7 @@
       </w:rPr>
     </w:lvl>
   </w:abstractNum>
-  <w:abstractNum w:abstractNumId="71" w15:restartNumberingAfterBreak="0">
+  <w:abstractNum w:abstractNumId="80" w15:restartNumberingAfterBreak="0">
     <w:nsid w:val="754F23AB"/>
     <w:multiLevelType w:val="multilevel"/>
     <w:tmpl w:val="272E903E"/>
@@ -16532,7 +17755,179 @@
       </w:rPr>
     </w:lvl>
   </w:abstractNum>
-  <w:abstractNum w:abstractNumId="72" w15:restartNumberingAfterBreak="0">
+  <w:abstractNum w:abstractNumId="81" w15:restartNumberingAfterBreak="0">
+    <w:nsid w:val="77193E47"/>
+    <w:multiLevelType w:val="hybridMultilevel"/>
+    <w:tmpl w:val="B7BE83C2"/>
+    <w:lvl w:ilvl="0" w:tplc="0409000F">
+      <w:start w:val="1"/>
+      <w:numFmt w:val="decimal"/>
+      <w:lvlText w:val="%1."/>
+      <w:lvlJc w:val="left"/>
+      <w:pPr>
+        <w:ind w:left="1080" w:hanging="360"/>
+      </w:pPr>
+    </w:lvl>
+    <w:lvl w:ilvl="1" w:tplc="04090019" w:tentative="1">
+      <w:start w:val="1"/>
+      <w:numFmt w:val="lowerLetter"/>
+      <w:lvlText w:val="%2."/>
+      <w:lvlJc w:val="left"/>
+      <w:pPr>
+        <w:ind w:left="1800" w:hanging="360"/>
+      </w:pPr>
+    </w:lvl>
+    <w:lvl w:ilvl="2" w:tplc="0409001B" w:tentative="1">
+      <w:start w:val="1"/>
+      <w:numFmt w:val="lowerRoman"/>
+      <w:lvlText w:val="%3."/>
+      <w:lvlJc w:val="right"/>
+      <w:pPr>
+        <w:ind w:left="2520" w:hanging="180"/>
+      </w:pPr>
+    </w:lvl>
+    <w:lvl w:ilvl="3" w:tplc="0409000F" w:tentative="1">
+      <w:start w:val="1"/>
+      <w:numFmt w:val="decimal"/>
+      <w:lvlText w:val="%4."/>
+      <w:lvlJc w:val="left"/>
+      <w:pPr>
+        <w:ind w:left="3240" w:hanging="360"/>
+      </w:pPr>
+    </w:lvl>
+    <w:lvl w:ilvl="4" w:tplc="04090019" w:tentative="1">
+      <w:start w:val="1"/>
+      <w:numFmt w:val="lowerLetter"/>
+      <w:lvlText w:val="%5."/>
+      <w:lvlJc w:val="left"/>
+      <w:pPr>
+        <w:ind w:left="3960" w:hanging="360"/>
+      </w:pPr>
+    </w:lvl>
+    <w:lvl w:ilvl="5" w:tplc="0409001B" w:tentative="1">
+      <w:start w:val="1"/>
+      <w:numFmt w:val="lowerRoman"/>
+      <w:lvlText w:val="%6."/>
+      <w:lvlJc w:val="right"/>
+      <w:pPr>
+        <w:ind w:left="4680" w:hanging="180"/>
+      </w:pPr>
+    </w:lvl>
+    <w:lvl w:ilvl="6" w:tplc="0409000F" w:tentative="1">
+      <w:start w:val="1"/>
+      <w:numFmt w:val="decimal"/>
+      <w:lvlText w:val="%7."/>
+      <w:lvlJc w:val="left"/>
+      <w:pPr>
+        <w:ind w:left="5400" w:hanging="360"/>
+      </w:pPr>
+    </w:lvl>
+    <w:lvl w:ilvl="7" w:tplc="04090019" w:tentative="1">
+      <w:start w:val="1"/>
+      <w:numFmt w:val="lowerLetter"/>
+      <w:lvlText w:val="%8."/>
+      <w:lvlJc w:val="left"/>
+      <w:pPr>
+        <w:ind w:left="6120" w:hanging="360"/>
+      </w:pPr>
+    </w:lvl>
+    <w:lvl w:ilvl="8" w:tplc="0409001B" w:tentative="1">
+      <w:start w:val="1"/>
+      <w:numFmt w:val="lowerRoman"/>
+      <w:lvlText w:val="%9."/>
+      <w:lvlJc w:val="right"/>
+      <w:pPr>
+        <w:ind w:left="6840" w:hanging="180"/>
+      </w:pPr>
+    </w:lvl>
+  </w:abstractNum>
+  <w:abstractNum w:abstractNumId="82" w15:restartNumberingAfterBreak="0">
+    <w:nsid w:val="77554EBB"/>
+    <w:multiLevelType w:val="hybridMultilevel"/>
+    <w:tmpl w:val="22AC6CE0"/>
+    <w:lvl w:ilvl="0" w:tplc="0409000F">
+      <w:start w:val="1"/>
+      <w:numFmt w:val="decimal"/>
+      <w:lvlText w:val="%1."/>
+      <w:lvlJc w:val="left"/>
+      <w:pPr>
+        <w:ind w:left="720" w:hanging="360"/>
+      </w:pPr>
+    </w:lvl>
+    <w:lvl w:ilvl="1" w:tplc="04090019" w:tentative="1">
+      <w:start w:val="1"/>
+      <w:numFmt w:val="lowerLetter"/>
+      <w:lvlText w:val="%2."/>
+      <w:lvlJc w:val="left"/>
+      <w:pPr>
+        <w:ind w:left="1440" w:hanging="360"/>
+      </w:pPr>
+    </w:lvl>
+    <w:lvl w:ilvl="2" w:tplc="0409001B" w:tentative="1">
+      <w:start w:val="1"/>
+      <w:numFmt w:val="lowerRoman"/>
+      <w:lvlText w:val="%3."/>
+      <w:lvlJc w:val="right"/>
+      <w:pPr>
+        <w:ind w:left="2160" w:hanging="180"/>
+      </w:pPr>
+    </w:lvl>
+    <w:lvl w:ilvl="3" w:tplc="0409000F" w:tentative="1">
+      <w:start w:val="1"/>
+      <w:numFmt w:val="decimal"/>
+      <w:lvlText w:val="%4."/>
+      <w:lvlJc w:val="left"/>
+      <w:pPr>
+        <w:ind w:left="2880" w:hanging="360"/>
+      </w:pPr>
+    </w:lvl>
+    <w:lvl w:ilvl="4" w:tplc="04090019" w:tentative="1">
+      <w:start w:val="1"/>
+      <w:numFmt w:val="lowerLetter"/>
+      <w:lvlText w:val="%5."/>
+      <w:lvlJc w:val="left"/>
+      <w:pPr>
+        <w:ind w:left="3600" w:hanging="360"/>
+      </w:pPr>
+    </w:lvl>
+    <w:lvl w:ilvl="5" w:tplc="0409001B" w:tentative="1">
+      <w:start w:val="1"/>
+      <w:numFmt w:val="lowerRoman"/>
+      <w:lvlText w:val="%6."/>
+      <w:lvlJc w:val="right"/>
+      <w:pPr>
+        <w:ind w:left="4320" w:hanging="180"/>
+      </w:pPr>
+    </w:lvl>
+    <w:lvl w:ilvl="6" w:tplc="0409000F" w:tentative="1">
+      <w:start w:val="1"/>
+      <w:numFmt w:val="decimal"/>
+      <w:lvlText w:val="%7."/>
+      <w:lvlJc w:val="left"/>
+      <w:pPr>
+        <w:ind w:left="5040" w:hanging="360"/>
+      </w:pPr>
+    </w:lvl>
+    <w:lvl w:ilvl="7" w:tplc="04090019" w:tentative="1">
+      <w:start w:val="1"/>
+      <w:numFmt w:val="lowerLetter"/>
+      <w:lvlText w:val="%8."/>
+      <w:lvlJc w:val="left"/>
+      <w:pPr>
+        <w:ind w:left="5760" w:hanging="360"/>
+      </w:pPr>
+    </w:lvl>
+    <w:lvl w:ilvl="8" w:tplc="0409001B" w:tentative="1">
+      <w:start w:val="1"/>
+      <w:numFmt w:val="lowerRoman"/>
+      <w:lvlText w:val="%9."/>
+      <w:lvlJc w:val="right"/>
+      <w:pPr>
+        <w:ind w:left="6480" w:hanging="180"/>
+      </w:pPr>
+    </w:lvl>
+  </w:abstractNum>
+  <w:abstractNum w:abstractNumId="83" w15:restartNumberingAfterBreak="0">
     <w:nsid w:val="783E29B8"/>
     <w:multiLevelType w:val="multilevel"/>
     <w:tmpl w:val="4B6617D0"/>
@@ -16681,7 +18076,7 @@
       </w:rPr>
     </w:lvl>
   </w:abstractNum>
-  <w:abstractNum w:abstractNumId="73" w15:restartNumberingAfterBreak="0">
+  <w:abstractNum w:abstractNumId="84" w15:restartNumberingAfterBreak="0">
     <w:nsid w:val="792722E2"/>
     <w:multiLevelType w:val="multilevel"/>
     <w:tmpl w:val="06D697E6"/>
@@ -16830,7 +18225,7 @@
       </w:rPr>
     </w:lvl>
   </w:abstractNum>
-  <w:abstractNum w:abstractNumId="74" w15:restartNumberingAfterBreak="0">
+  <w:abstractNum w:abstractNumId="85" w15:restartNumberingAfterBreak="0">
     <w:nsid w:val="79504203"/>
     <w:multiLevelType w:val="multilevel"/>
     <w:tmpl w:val="3CA01DC0"/>
@@ -16979,7 +18374,7 @@
       </w:rPr>
     </w:lvl>
   </w:abstractNum>
-  <w:abstractNum w:abstractNumId="75" w15:restartNumberingAfterBreak="0">
+  <w:abstractNum w:abstractNumId="86" w15:restartNumberingAfterBreak="0">
     <w:nsid w:val="7B5672A3"/>
     <w:multiLevelType w:val="multilevel"/>
     <w:tmpl w:val="3D54254A"/>
@@ -17092,7 +18487,7 @@
       </w:pPr>
     </w:lvl>
   </w:abstractNum>
-  <w:abstractNum w:abstractNumId="76" w15:restartNumberingAfterBreak="0">
+  <w:abstractNum w:abstractNumId="87" w15:restartNumberingAfterBreak="0">
     <w:nsid w:val="7CAC1D05"/>
     <w:multiLevelType w:val="multilevel"/>
     <w:tmpl w:val="FCB8BC4E"/>
@@ -17241,7 +18636,7 @@
       </w:rPr>
     </w:lvl>
   </w:abstractNum>
-  <w:abstractNum w:abstractNumId="77" w15:restartNumberingAfterBreak="0">
+  <w:abstractNum w:abstractNumId="88" w15:restartNumberingAfterBreak="0">
     <w:nsid w:val="7DAC742C"/>
     <w:multiLevelType w:val="multilevel"/>
     <w:tmpl w:val="2EF6E2C0"/>
@@ -17354,7 +18749,7 @@
       </w:pPr>
     </w:lvl>
   </w:abstractNum>
-  <w:abstractNum w:abstractNumId="78" w15:restartNumberingAfterBreak="0">
+  <w:abstractNum w:abstractNumId="89" w15:restartNumberingAfterBreak="0">
     <w:nsid w:val="7E11220B"/>
     <w:multiLevelType w:val="multilevel"/>
     <w:tmpl w:val="5C80F270"/>
@@ -17468,241 +18863,274 @@
     </w:lvl>
   </w:abstractNum>
   <w:num w:numId="1" w16cid:durableId="1177764876">
+    <w:abstractNumId w:val="43"/>
+  </w:num>
+  <w:num w:numId="2" w16cid:durableId="1726099696">
+    <w:abstractNumId w:val="34"/>
+  </w:num>
+  <w:num w:numId="3" w16cid:durableId="1163666324">
+    <w:abstractNumId w:val="24"/>
+  </w:num>
+  <w:num w:numId="4" w16cid:durableId="817039632">
+    <w:abstractNumId w:val="13"/>
+  </w:num>
+  <w:num w:numId="5" w16cid:durableId="1387021841">
+    <w:abstractNumId w:val="52"/>
+  </w:num>
+  <w:num w:numId="6" w16cid:durableId="873156673">
+    <w:abstractNumId w:val="30"/>
+  </w:num>
+  <w:num w:numId="7" w16cid:durableId="311834402">
+    <w:abstractNumId w:val="19"/>
+  </w:num>
+  <w:num w:numId="8" w16cid:durableId="1070889369">
+    <w:abstractNumId w:val="42"/>
+  </w:num>
+  <w:num w:numId="9" w16cid:durableId="1446117396">
+    <w:abstractNumId w:val="39"/>
+  </w:num>
+  <w:num w:numId="10" w16cid:durableId="598679215">
+    <w:abstractNumId w:val="17"/>
+  </w:num>
+  <w:num w:numId="11" w16cid:durableId="578835137">
+    <w:abstractNumId w:val="49"/>
+  </w:num>
+  <w:num w:numId="12" w16cid:durableId="1667396082">
+    <w:abstractNumId w:val="85"/>
+  </w:num>
+  <w:num w:numId="13" w16cid:durableId="1110246064">
+    <w:abstractNumId w:val="31"/>
+  </w:num>
+  <w:num w:numId="14" w16cid:durableId="1080565605">
+    <w:abstractNumId w:val="64"/>
+  </w:num>
+  <w:num w:numId="15" w16cid:durableId="1494953580">
+    <w:abstractNumId w:val="7"/>
+  </w:num>
+  <w:num w:numId="16" w16cid:durableId="1447777584">
+    <w:abstractNumId w:val="28"/>
+  </w:num>
+  <w:num w:numId="17" w16cid:durableId="954403403">
+    <w:abstractNumId w:val="63"/>
+  </w:num>
+  <w:num w:numId="18" w16cid:durableId="1983461814">
+    <w:abstractNumId w:val="9"/>
+  </w:num>
+  <w:num w:numId="19" w16cid:durableId="196628793">
+    <w:abstractNumId w:val="37"/>
+  </w:num>
+  <w:num w:numId="20" w16cid:durableId="72973855">
+    <w:abstractNumId w:val="36"/>
+  </w:num>
+  <w:num w:numId="21" w16cid:durableId="990211555">
+    <w:abstractNumId w:val="45"/>
+  </w:num>
+  <w:num w:numId="22" w16cid:durableId="2080977717">
+    <w:abstractNumId w:val="66"/>
+  </w:num>
+  <w:num w:numId="23" w16cid:durableId="1541554515">
+    <w:abstractNumId w:val="22"/>
+  </w:num>
+  <w:num w:numId="24" w16cid:durableId="270361593">
+    <w:abstractNumId w:val="65"/>
+  </w:num>
+  <w:num w:numId="25" w16cid:durableId="2126075280">
+    <w:abstractNumId w:val="21"/>
+  </w:num>
+  <w:num w:numId="26" w16cid:durableId="968171314">
+    <w:abstractNumId w:val="48"/>
+  </w:num>
+  <w:num w:numId="27" w16cid:durableId="2027055562">
+    <w:abstractNumId w:val="78"/>
+  </w:num>
+  <w:num w:numId="28" w16cid:durableId="2066028489">
+    <w:abstractNumId w:val="51"/>
+  </w:num>
+  <w:num w:numId="29" w16cid:durableId="2002267305">
+    <w:abstractNumId w:val="68"/>
+  </w:num>
+  <w:num w:numId="30" w16cid:durableId="1855070522">
+    <w:abstractNumId w:val="10"/>
+  </w:num>
+  <w:num w:numId="31" w16cid:durableId="169836454">
+    <w:abstractNumId w:val="62"/>
+  </w:num>
+  <w:num w:numId="32" w16cid:durableId="721759044">
+    <w:abstractNumId w:val="56"/>
+  </w:num>
+  <w:num w:numId="33" w16cid:durableId="473372491">
+    <w:abstractNumId w:val="3"/>
+  </w:num>
+  <w:num w:numId="34" w16cid:durableId="394088547">
+    <w:abstractNumId w:val="44"/>
+  </w:num>
+  <w:num w:numId="35" w16cid:durableId="1198153671">
+    <w:abstractNumId w:val="16"/>
+  </w:num>
+  <w:num w:numId="36" w16cid:durableId="1357120735">
+    <w:abstractNumId w:val="11"/>
+  </w:num>
+  <w:num w:numId="37" w16cid:durableId="1461923339">
+    <w:abstractNumId w:val="4"/>
+  </w:num>
+  <w:num w:numId="38" w16cid:durableId="546256818">
+    <w:abstractNumId w:val="5"/>
+  </w:num>
+  <w:num w:numId="39" w16cid:durableId="362555612">
+    <w:abstractNumId w:val="73"/>
+  </w:num>
+  <w:num w:numId="40" w16cid:durableId="1645625768">
+    <w:abstractNumId w:val="46"/>
+  </w:num>
+  <w:num w:numId="41" w16cid:durableId="1444618625">
+    <w:abstractNumId w:val="87"/>
+  </w:num>
+  <w:num w:numId="42" w16cid:durableId="2003776823">
+    <w:abstractNumId w:val="83"/>
+  </w:num>
+  <w:num w:numId="43" w16cid:durableId="2142650961">
+    <w:abstractNumId w:val="53"/>
+  </w:num>
+  <w:num w:numId="44" w16cid:durableId="637299867">
+    <w:abstractNumId w:val="69"/>
+  </w:num>
+  <w:num w:numId="45" w16cid:durableId="1047536013">
+    <w:abstractNumId w:val="47"/>
+  </w:num>
+  <w:num w:numId="46" w16cid:durableId="111633574">
+    <w:abstractNumId w:val="70"/>
+  </w:num>
+  <w:num w:numId="47" w16cid:durableId="728919300">
+    <w:abstractNumId w:val="2"/>
+  </w:num>
+  <w:num w:numId="48" w16cid:durableId="1460564941">
+    <w:abstractNumId w:val="1"/>
+  </w:num>
+  <w:num w:numId="49" w16cid:durableId="1630360290">
+    <w:abstractNumId w:val="60"/>
+  </w:num>
+  <w:num w:numId="50" w16cid:durableId="106168718">
+    <w:abstractNumId w:val="74"/>
+  </w:num>
+  <w:num w:numId="51" w16cid:durableId="1460293817">
+    <w:abstractNumId w:val="57"/>
+  </w:num>
+  <w:num w:numId="52" w16cid:durableId="514806106">
+    <w:abstractNumId w:val="6"/>
+  </w:num>
+  <w:num w:numId="53" w16cid:durableId="770130495">
+    <w:abstractNumId w:val="33"/>
+  </w:num>
+  <w:num w:numId="54" w16cid:durableId="782920842">
+    <w:abstractNumId w:val="20"/>
+  </w:num>
+  <w:num w:numId="55" w16cid:durableId="2120223618">
+    <w:abstractNumId w:val="32"/>
+  </w:num>
+  <w:num w:numId="56" w16cid:durableId="1791438442">
+    <w:abstractNumId w:val="27"/>
+  </w:num>
+  <w:num w:numId="57" w16cid:durableId="138689419">
+    <w:abstractNumId w:val="59"/>
+  </w:num>
+  <w:num w:numId="58" w16cid:durableId="11227443">
+    <w:abstractNumId w:val="86"/>
+  </w:num>
+  <w:num w:numId="59" w16cid:durableId="1776554194">
+    <w:abstractNumId w:val="55"/>
+  </w:num>
+  <w:num w:numId="60" w16cid:durableId="874267152">
+    <w:abstractNumId w:val="88"/>
+  </w:num>
+  <w:num w:numId="61" w16cid:durableId="415320830">
+    <w:abstractNumId w:val="29"/>
+  </w:num>
+  <w:num w:numId="62" w16cid:durableId="860357156">
+    <w:abstractNumId w:val="26"/>
+  </w:num>
+  <w:num w:numId="63" w16cid:durableId="305281308">
+    <w:abstractNumId w:val="67"/>
+  </w:num>
+  <w:num w:numId="64" w16cid:durableId="1595896674">
+    <w:abstractNumId w:val="18"/>
+  </w:num>
+  <w:num w:numId="65" w16cid:durableId="932393719">
+    <w:abstractNumId w:val="41"/>
+  </w:num>
+  <w:num w:numId="66" w16cid:durableId="2138644816">
+    <w:abstractNumId w:val="77"/>
+  </w:num>
+  <w:num w:numId="67" w16cid:durableId="990795250">
+    <w:abstractNumId w:val="35"/>
+  </w:num>
+  <w:num w:numId="68" w16cid:durableId="128548694">
+    <w:abstractNumId w:val="79"/>
+  </w:num>
+  <w:num w:numId="69" w16cid:durableId="329600705">
+    <w:abstractNumId w:val="50"/>
+  </w:num>
+  <w:num w:numId="70" w16cid:durableId="830562146">
+    <w:abstractNumId w:val="14"/>
+  </w:num>
+  <w:num w:numId="71" w16cid:durableId="1001391756">
+    <w:abstractNumId w:val="89"/>
+  </w:num>
+  <w:num w:numId="72" w16cid:durableId="143007497">
+    <w:abstractNumId w:val="72"/>
+  </w:num>
+  <w:num w:numId="73" w16cid:durableId="221261089">
+    <w:abstractNumId w:val="54"/>
+  </w:num>
+  <w:num w:numId="74" w16cid:durableId="277376477">
+    <w:abstractNumId w:val="80"/>
+  </w:num>
+  <w:num w:numId="75" w16cid:durableId="1756783159">
+    <w:abstractNumId w:val="84"/>
+  </w:num>
+  <w:num w:numId="76" w16cid:durableId="1066800334">
+    <w:abstractNumId w:val="25"/>
+  </w:num>
+  <w:num w:numId="77" w16cid:durableId="1605772630">
+    <w:abstractNumId w:val="58"/>
+  </w:num>
+  <w:num w:numId="78" w16cid:durableId="846558892">
+    <w:abstractNumId w:val="12"/>
+  </w:num>
+  <w:num w:numId="79" w16cid:durableId="2133596244">
     <w:abstractNumId w:val="38"/>
   </w:num>
-  <w:num w:numId="2" w16cid:durableId="1726099696">
-    <w:abstractNumId w:val="30"/>
+  <w:num w:numId="80" w16cid:durableId="2131581215">
+    <w:abstractNumId w:val="75"/>
   </w:num>
-  <w:num w:numId="3" w16cid:durableId="1163666324">
-    <w:abstractNumId w:val="20"/>
+  <w:num w:numId="81" w16cid:durableId="1059134234">
+    <w:abstractNumId w:val="76"/>
   </w:num>
-  <w:num w:numId="4" w16cid:durableId="817039632">
-    <w:abstractNumId w:val="11"/>
+  <w:num w:numId="82" w16cid:durableId="633802396">
+    <w:abstractNumId w:val="15"/>
   </w:num>
-  <w:num w:numId="5" w16cid:durableId="1387021841">
-    <w:abstractNumId w:val="47"/>
-  </w:num>
-  <w:num w:numId="6" w16cid:durableId="873156673">
-    <w:abstractNumId w:val="26"/>
-  </w:num>
-  <w:num w:numId="7" w16cid:durableId="311834402">
-    <w:abstractNumId w:val="16"/>
-  </w:num>
-  <w:num w:numId="8" w16cid:durableId="1070889369">
-    <w:abstractNumId w:val="37"/>
-  </w:num>
-  <w:num w:numId="9" w16cid:durableId="1446117396">
-    <w:abstractNumId w:val="35"/>
-  </w:num>
-  <w:num w:numId="10" w16cid:durableId="598679215">
-    <w:abstractNumId w:val="14"/>
-  </w:num>
-  <w:num w:numId="11" w16cid:durableId="578835137">
-    <w:abstractNumId w:val="44"/>
-  </w:num>
-  <w:num w:numId="12" w16cid:durableId="1667396082">
-    <w:abstractNumId w:val="74"/>
-  </w:num>
-  <w:num w:numId="13" w16cid:durableId="1110246064">
-    <w:abstractNumId w:val="27"/>
-  </w:num>
-  <w:num w:numId="14" w16cid:durableId="1080565605">
-    <w:abstractNumId w:val="58"/>
-  </w:num>
-  <w:num w:numId="15" w16cid:durableId="1494953580">
-    <w:abstractNumId w:val="6"/>
-  </w:num>
-  <w:num w:numId="16" w16cid:durableId="1447777584">
-    <w:abstractNumId w:val="24"/>
-  </w:num>
-  <w:num w:numId="17" w16cid:durableId="954403403">
-    <w:abstractNumId w:val="57"/>
-  </w:num>
-  <w:num w:numId="18" w16cid:durableId="1983461814">
-    <w:abstractNumId w:val="7"/>
-  </w:num>
-  <w:num w:numId="19" w16cid:durableId="196628793">
-    <w:abstractNumId w:val="33"/>
-  </w:num>
-  <w:num w:numId="20" w16cid:durableId="72973855">
-    <w:abstractNumId w:val="32"/>
-  </w:num>
-  <w:num w:numId="21" w16cid:durableId="990211555">
+  <w:num w:numId="83" w16cid:durableId="345326731">
     <w:abstractNumId w:val="40"/>
   </w:num>
-  <w:num w:numId="22" w16cid:durableId="2080977717">
-    <w:abstractNumId w:val="60"/>
+  <w:num w:numId="84" w16cid:durableId="1254363607">
+    <w:abstractNumId w:val="0"/>
   </w:num>
-  <w:num w:numId="23" w16cid:durableId="1541554515">
-    <w:abstractNumId w:val="19"/>
+  <w:num w:numId="85" w16cid:durableId="795686324">
+    <w:abstractNumId w:val="82"/>
   </w:num>
-  <w:num w:numId="24" w16cid:durableId="270361593">
-    <w:abstractNumId w:val="59"/>
+  <w:num w:numId="86" w16cid:durableId="1034115480">
+    <w:abstractNumId w:val="71"/>
   </w:num>
-  <w:num w:numId="25" w16cid:durableId="2126075280">
-    <w:abstractNumId w:val="18"/>
+  <w:num w:numId="87" w16cid:durableId="423310554">
+    <w:abstractNumId w:val="61"/>
   </w:num>
-  <w:num w:numId="26" w16cid:durableId="968171314">
-    <w:abstractNumId w:val="43"/>
+  <w:num w:numId="88" w16cid:durableId="1605072459">
+    <w:abstractNumId w:val="81"/>
   </w:num>
-  <w:num w:numId="27" w16cid:durableId="2027055562">
-    <w:abstractNumId w:val="69"/>
-  </w:num>
-  <w:num w:numId="28" w16cid:durableId="2066028489">
-    <w:abstractNumId w:val="46"/>
-  </w:num>
-  <w:num w:numId="29" w16cid:durableId="2002267305">
-    <w:abstractNumId w:val="62"/>
-  </w:num>
-  <w:num w:numId="30" w16cid:durableId="1855070522">
+  <w:num w:numId="89" w16cid:durableId="1906524558">
     <w:abstractNumId w:val="8"/>
   </w:num>
-  <w:num w:numId="31" w16cid:durableId="169836454">
-    <w:abstractNumId w:val="56"/>
-  </w:num>
-  <w:num w:numId="32" w16cid:durableId="721759044">
-    <w:abstractNumId w:val="51"/>
-  </w:num>
-  <w:num w:numId="33" w16cid:durableId="473372491">
-    <w:abstractNumId w:val="2"/>
-  </w:num>
-  <w:num w:numId="34" w16cid:durableId="394088547">
-    <w:abstractNumId w:val="39"/>
-  </w:num>
-  <w:num w:numId="35" w16cid:durableId="1198153671">
-    <w:abstractNumId w:val="13"/>
-  </w:num>
-  <w:num w:numId="36" w16cid:durableId="1357120735">
-    <w:abstractNumId w:val="9"/>
-  </w:num>
-  <w:num w:numId="37" w16cid:durableId="1461923339">
-    <w:abstractNumId w:val="3"/>
-  </w:num>
-  <w:num w:numId="38" w16cid:durableId="546256818">
-    <w:abstractNumId w:val="4"/>
-  </w:num>
-  <w:num w:numId="39" w16cid:durableId="362555612">
-    <w:abstractNumId w:val="66"/>
-  </w:num>
-  <w:num w:numId="40" w16cid:durableId="1645625768">
-    <w:abstractNumId w:val="41"/>
-  </w:num>
-  <w:num w:numId="41" w16cid:durableId="1444618625">
-    <w:abstractNumId w:val="76"/>
-  </w:num>
-  <w:num w:numId="42" w16cid:durableId="2003776823">
-    <w:abstractNumId w:val="72"/>
-  </w:num>
-  <w:num w:numId="43" w16cid:durableId="2142650961">
-    <w:abstractNumId w:val="48"/>
-  </w:num>
-  <w:num w:numId="44" w16cid:durableId="637299867">
-    <w:abstractNumId w:val="63"/>
-  </w:num>
-  <w:num w:numId="45" w16cid:durableId="1047536013">
-    <w:abstractNumId w:val="42"/>
-  </w:num>
-  <w:num w:numId="46" w16cid:durableId="111633574">
-    <w:abstractNumId w:val="64"/>
-  </w:num>
-  <w:num w:numId="47" w16cid:durableId="728919300">
-    <w:abstractNumId w:val="1"/>
-  </w:num>
-  <w:num w:numId="48" w16cid:durableId="1460564941">
-    <w:abstractNumId w:val="0"/>
-  </w:num>
-  <w:num w:numId="49" w16cid:durableId="1630360290">
-    <w:abstractNumId w:val="55"/>
-  </w:num>
-  <w:num w:numId="50" w16cid:durableId="106168718">
-    <w:abstractNumId w:val="67"/>
-  </w:num>
-  <w:num w:numId="51" w16cid:durableId="1460293817">
-    <w:abstractNumId w:val="52"/>
-  </w:num>
-  <w:num w:numId="52" w16cid:durableId="514806106">
-    <w:abstractNumId w:val="5"/>
-  </w:num>
-  <w:num w:numId="53" w16cid:durableId="770130495">
-    <w:abstractNumId w:val="29"/>
-  </w:num>
-  <w:num w:numId="54" w16cid:durableId="782920842">
-    <w:abstractNumId w:val="17"/>
-  </w:num>
-  <w:num w:numId="55" w16cid:durableId="2120223618">
-    <w:abstractNumId w:val="28"/>
-  </w:num>
-  <w:num w:numId="56" w16cid:durableId="1791438442">
+  <w:num w:numId="90" w16cid:durableId="447362009">
     <w:abstractNumId w:val="23"/>
-  </w:num>
-  <w:num w:numId="57" w16cid:durableId="138689419">
-    <w:abstractNumId w:val="54"/>
-  </w:num>
-  <w:num w:numId="58" w16cid:durableId="11227443">
-    <w:abstractNumId w:val="75"/>
-  </w:num>
-  <w:num w:numId="59" w16cid:durableId="1776554194">
-    <w:abstractNumId w:val="50"/>
-  </w:num>
-  <w:num w:numId="60" w16cid:durableId="874267152">
-    <w:abstractNumId w:val="77"/>
-  </w:num>
-  <w:num w:numId="61" w16cid:durableId="415320830">
-    <w:abstractNumId w:val="25"/>
-  </w:num>
-  <w:num w:numId="62" w16cid:durableId="860357156">
-    <w:abstractNumId w:val="22"/>
-  </w:num>
-  <w:num w:numId="63" w16cid:durableId="305281308">
-    <w:abstractNumId w:val="61"/>
-  </w:num>
-  <w:num w:numId="64" w16cid:durableId="1595896674">
-    <w:abstractNumId w:val="15"/>
-  </w:num>
-  <w:num w:numId="65" w16cid:durableId="932393719">
-    <w:abstractNumId w:val="36"/>
-  </w:num>
-  <w:num w:numId="66" w16cid:durableId="2138644816">
-    <w:abstractNumId w:val="68"/>
-  </w:num>
-  <w:num w:numId="67" w16cid:durableId="990795250">
-    <w:abstractNumId w:val="31"/>
-  </w:num>
-  <w:num w:numId="68" w16cid:durableId="128548694">
-    <w:abstractNumId w:val="70"/>
-  </w:num>
-  <w:num w:numId="69" w16cid:durableId="329600705">
-    <w:abstractNumId w:val="45"/>
-  </w:num>
-  <w:num w:numId="70" w16cid:durableId="830562146">
-    <w:abstractNumId w:val="12"/>
-  </w:num>
-  <w:num w:numId="71" w16cid:durableId="1001391756">
-    <w:abstractNumId w:val="78"/>
-  </w:num>
-  <w:num w:numId="72" w16cid:durableId="143007497">
-    <w:abstractNumId w:val="65"/>
-  </w:num>
-  <w:num w:numId="73" w16cid:durableId="221261089">
-    <w:abstractNumId w:val="49"/>
-  </w:num>
-  <w:num w:numId="74" w16cid:durableId="277376477">
-    <w:abstractNumId w:val="71"/>
-  </w:num>
-  <w:num w:numId="75" w16cid:durableId="1756783159">
-    <w:abstractNumId w:val="73"/>
-  </w:num>
-  <w:num w:numId="76" w16cid:durableId="1066800334">
-    <w:abstractNumId w:val="21"/>
-  </w:num>
-  <w:num w:numId="77" w16cid:durableId="1605772630">
-    <w:abstractNumId w:val="53"/>
-  </w:num>
-  <w:num w:numId="78" w16cid:durableId="846558892">
-    <w:abstractNumId w:val="10"/>
-  </w:num>
-  <w:num w:numId="79" w16cid:durableId="2133596244">
-    <w:abstractNumId w:val="34"/>
   </w:num>
 </w:numbering>
 </file>
@@ -18307,7 +19735,6 @@
   <w:style w:type="character" w:default="1" w:styleId="DefaultParagraphFont">
     <w:name w:val="Default Paragraph Font"/>
     <w:uiPriority w:val="1"/>
-    <w:semiHidden/>
     <w:unhideWhenUsed/>
   </w:style>
   <w:style w:type="table" w:default="1" w:styleId="TableNormal">
@@ -18856,6 +20283,17 @@
     <w:uiPriority w:val="99"/>
     <w:rsid w:val="00D37ABF"/>
   </w:style>
+  <w:style w:type="paragraph" w:styleId="NormalWeb">
+    <w:name w:val="Normal (Web)"/>
+    <w:basedOn w:val="Normal"/>
+    <w:uiPriority w:val="99"/>
+    <w:semiHidden/>
+    <w:unhideWhenUsed/>
+    <w:rsid w:val="00567E97"/>
+    <w:rPr>
+      <w:rFonts w:ascii="Times New Roman" w:hAnsi="Times New Roman" w:cs="Times New Roman"/>
+    </w:rPr>
+  </w:style>
 </w:styles>
 </file>
 

</xml_diff>